<commit_message>
changes to data mismatch file
</commit_message>
<xml_diff>
--- a/Documents/Assessment 1 - report.docx
+++ b/Documents/Assessment 1 - report.docx
@@ -248,7 +248,6 @@
                 <w:sz w:val="24"/>
               </w:rPr>
             </w:pPr>
-            <w:proofErr w:type="spellStart"/>
             <w:r>
               <w:rPr>
                 <w:rFonts w:ascii="Aptos" w:hAnsi="Aptos"/>
@@ -257,7 +256,6 @@
               </w:rPr>
               <w:t>encounter_id</w:t>
             </w:r>
-            <w:proofErr w:type="spellEnd"/>
           </w:p>
         </w:tc>
         <w:tc>
@@ -409,7 +407,6 @@
                 <w:sz w:val="24"/>
               </w:rPr>
             </w:pPr>
-            <w:proofErr w:type="spellStart"/>
             <w:r>
               <w:rPr>
                 <w:rFonts w:ascii="Aptos" w:hAnsi="Aptos"/>
@@ -418,7 +415,6 @@
               </w:rPr>
               <w:t>patient_nbr</w:t>
             </w:r>
-            <w:proofErr w:type="spellEnd"/>
           </w:p>
         </w:tc>
         <w:tc>
@@ -683,7 +679,21 @@
                 <w:rFonts w:ascii="Aptos" w:hAnsi="Aptos"/>
                 <w:sz w:val="24"/>
               </w:rPr>
-              <w:t>‘other’ to align wit</w:t>
+              <w:t>‘</w:t>
+            </w:r>
+            <w:r>
+              <w:rPr>
+                <w:rFonts w:ascii="Aptos" w:hAnsi="Aptos"/>
+                <w:sz w:val="24"/>
+              </w:rPr>
+              <w:t>O</w:t>
+            </w:r>
+            <w:r>
+              <w:rPr>
+                <w:rFonts w:ascii="Aptos" w:hAnsi="Aptos"/>
+                <w:sz w:val="24"/>
+              </w:rPr>
+              <w:t>ther’ to align wit</w:t>
             </w:r>
             <w:r>
               <w:rPr>
@@ -814,14 +824,7 @@
                 <w:rFonts w:ascii="Aptos" w:hAnsi="Aptos"/>
                 <w:sz w:val="24"/>
               </w:rPr>
-              <w:t xml:space="preserve">OK, but </w:t>
-            </w:r>
-            <w:r>
-              <w:rPr>
-                <w:rFonts w:ascii="Aptos" w:hAnsi="Aptos"/>
-                <w:sz w:val="24"/>
-              </w:rPr>
-              <w:t xml:space="preserve">drop single </w:t>
+              <w:t xml:space="preserve">OK, but drop single </w:t>
             </w:r>
             <w:r>
               <w:rPr>
@@ -1163,7 +1166,6 @@
                 <w:sz w:val="24"/>
               </w:rPr>
             </w:pPr>
-            <w:proofErr w:type="spellStart"/>
             <w:r>
               <w:rPr>
                 <w:rFonts w:ascii="Aptos" w:hAnsi="Aptos"/>
@@ -1172,7 +1174,6 @@
               </w:rPr>
               <w:t>admission_type_id</w:t>
             </w:r>
-            <w:proofErr w:type="spellEnd"/>
           </w:p>
         </w:tc>
         <w:tc>
@@ -1269,23 +1270,7 @@
                 <w:rFonts w:ascii="Aptos" w:hAnsi="Aptos"/>
                 <w:sz w:val="24"/>
               </w:rPr>
-              <w:t xml:space="preserve">admission types (see </w:t>
-            </w:r>
-            <w:proofErr w:type="spellStart"/>
-            <w:r>
-              <w:rPr>
-                <w:rFonts w:ascii="Aptos" w:hAnsi="Aptos"/>
-                <w:sz w:val="24"/>
-              </w:rPr>
-              <w:t>IDs_mapping</w:t>
-            </w:r>
-            <w:proofErr w:type="spellEnd"/>
-            <w:r>
-              <w:rPr>
-                <w:rFonts w:ascii="Aptos" w:hAnsi="Aptos"/>
-                <w:sz w:val="24"/>
-              </w:rPr>
-              <w:t xml:space="preserve"> in Appendix 1)</w:t>
+              <w:t>admission types (see IDs_mapping in Appendix 1)</w:t>
             </w:r>
           </w:p>
         </w:tc>
@@ -1377,7 +1362,6 @@
                 <w:sz w:val="24"/>
               </w:rPr>
             </w:pPr>
-            <w:proofErr w:type="spellStart"/>
             <w:r>
               <w:rPr>
                 <w:rFonts w:ascii="Aptos" w:hAnsi="Aptos"/>
@@ -1386,7 +1370,6 @@
               </w:rPr>
               <w:t>discharge_disposition_id</w:t>
             </w:r>
-            <w:proofErr w:type="spellEnd"/>
           </w:p>
         </w:tc>
         <w:tc>
@@ -1498,23 +1481,7 @@
                 <w:rFonts w:ascii="Aptos" w:hAnsi="Aptos"/>
                 <w:sz w:val="24"/>
               </w:rPr>
-              <w:t xml:space="preserve">(see </w:t>
-            </w:r>
-            <w:proofErr w:type="spellStart"/>
-            <w:r>
-              <w:rPr>
-                <w:rFonts w:ascii="Aptos" w:hAnsi="Aptos"/>
-                <w:sz w:val="24"/>
-              </w:rPr>
-              <w:t>IDs_mapping</w:t>
-            </w:r>
-            <w:proofErr w:type="spellEnd"/>
-            <w:r>
-              <w:rPr>
-                <w:rFonts w:ascii="Aptos" w:hAnsi="Aptos"/>
-                <w:sz w:val="24"/>
-              </w:rPr>
-              <w:t xml:space="preserve"> in Appendix 1)</w:t>
+              <w:t>(see IDs_mapping in Appendix 1)</w:t>
             </w:r>
           </w:p>
         </w:tc>
@@ -1606,7 +1573,6 @@
                 <w:sz w:val="24"/>
               </w:rPr>
             </w:pPr>
-            <w:proofErr w:type="spellStart"/>
             <w:r>
               <w:rPr>
                 <w:rFonts w:ascii="Aptos" w:hAnsi="Aptos"/>
@@ -1615,7 +1581,6 @@
               </w:rPr>
               <w:t>admission_source_id</w:t>
             </w:r>
-            <w:proofErr w:type="spellEnd"/>
           </w:p>
         </w:tc>
         <w:tc>
@@ -1727,23 +1692,7 @@
                 <w:rFonts w:ascii="Aptos" w:hAnsi="Aptos"/>
                 <w:sz w:val="24"/>
               </w:rPr>
-              <w:t xml:space="preserve">(see </w:t>
-            </w:r>
-            <w:proofErr w:type="spellStart"/>
-            <w:r>
-              <w:rPr>
-                <w:rFonts w:ascii="Aptos" w:hAnsi="Aptos"/>
-                <w:sz w:val="24"/>
-              </w:rPr>
-              <w:t>IDs_mapping</w:t>
-            </w:r>
-            <w:proofErr w:type="spellEnd"/>
-            <w:r>
-              <w:rPr>
-                <w:rFonts w:ascii="Aptos" w:hAnsi="Aptos"/>
-                <w:sz w:val="24"/>
-              </w:rPr>
-              <w:t xml:space="preserve"> in Appendix 1)</w:t>
+              <w:t>(see IDs_mapping in Appendix 1)</w:t>
             </w:r>
           </w:p>
         </w:tc>
@@ -1835,7 +1784,6 @@
                 <w:sz w:val="24"/>
               </w:rPr>
             </w:pPr>
-            <w:proofErr w:type="spellStart"/>
             <w:r>
               <w:rPr>
                 <w:rFonts w:ascii="Aptos" w:hAnsi="Aptos"/>
@@ -1844,7 +1792,6 @@
               </w:rPr>
               <w:t>Length_of_stay</w:t>
             </w:r>
-            <w:proofErr w:type="spellEnd"/>
           </w:p>
         </w:tc>
         <w:tc>
@@ -2026,7 +1973,6 @@
                 <w:sz w:val="24"/>
               </w:rPr>
             </w:pPr>
-            <w:proofErr w:type="spellStart"/>
             <w:r>
               <w:rPr>
                 <w:rFonts w:ascii="Aptos" w:hAnsi="Aptos"/>
@@ -2035,7 +1981,6 @@
               </w:rPr>
               <w:t>payer_code</w:t>
             </w:r>
-            <w:proofErr w:type="spellEnd"/>
           </w:p>
         </w:tc>
         <w:tc>
@@ -2235,6 +2180,7 @@
                 <w:spacing w:val="-5"/>
                 <w:sz w:val="24"/>
               </w:rPr>
+              <w:lastRenderedPageBreak/>
               <w:t>12</w:t>
             </w:r>
           </w:p>
@@ -2253,7 +2199,6 @@
                 <w:sz w:val="24"/>
               </w:rPr>
             </w:pPr>
-            <w:proofErr w:type="spellStart"/>
             <w:r>
               <w:rPr>
                 <w:rFonts w:ascii="Aptos" w:hAnsi="Aptos"/>
@@ -2262,7 +2207,6 @@
               </w:rPr>
               <w:t>medical_specialty</w:t>
             </w:r>
-            <w:proofErr w:type="spellEnd"/>
           </w:p>
         </w:tc>
         <w:tc>
@@ -2389,15 +2333,7 @@
                 <w:rFonts w:ascii="Aptos" w:hAnsi="Aptos"/>
                 <w:sz w:val="24"/>
               </w:rPr>
-              <w:t xml:space="preserve">for example, cardiology, </w:t>
-            </w:r>
-            <w:r>
-              <w:rPr>
-                <w:rFonts w:ascii="Aptos" w:hAnsi="Aptos"/>
-                <w:sz w:val="24"/>
-              </w:rPr>
-              <w:lastRenderedPageBreak/>
-              <w:t>surgeon, etc.</w:t>
+              <w:t>for example, cardiology, surgeon, etc.</w:t>
             </w:r>
           </w:p>
         </w:tc>
@@ -2420,7 +2356,6 @@
                 <w:rFonts w:ascii="Aptos" w:hAnsi="Aptos"/>
                 <w:sz w:val="24"/>
               </w:rPr>
-              <w:lastRenderedPageBreak/>
               <w:t>Object type (string)</w:t>
             </w:r>
           </w:p>
@@ -2490,7 +2425,6 @@
                 <w:sz w:val="24"/>
               </w:rPr>
             </w:pPr>
-            <w:proofErr w:type="spellStart"/>
             <w:r>
               <w:rPr>
                 <w:rFonts w:ascii="Aptos" w:hAnsi="Aptos"/>
@@ -2499,7 +2433,6 @@
               </w:rPr>
               <w:t>num_lab_procedures</w:t>
             </w:r>
-            <w:proofErr w:type="spellEnd"/>
           </w:p>
         </w:tc>
         <w:tc>
@@ -2688,7 +2621,6 @@
                 <w:sz w:val="24"/>
               </w:rPr>
             </w:pPr>
-            <w:proofErr w:type="spellStart"/>
             <w:r>
               <w:rPr>
                 <w:rFonts w:ascii="Aptos" w:hAnsi="Aptos"/>
@@ -2697,7 +2629,6 @@
               </w:rPr>
               <w:t>num_procedures</w:t>
             </w:r>
-            <w:proofErr w:type="spellEnd"/>
           </w:p>
         </w:tc>
         <w:tc>
@@ -2901,7 +2832,6 @@
                 <w:sz w:val="24"/>
               </w:rPr>
             </w:pPr>
-            <w:proofErr w:type="spellStart"/>
             <w:r>
               <w:rPr>
                 <w:rFonts w:ascii="Aptos" w:hAnsi="Aptos"/>
@@ -2910,7 +2840,6 @@
               </w:rPr>
               <w:t>num_medications</w:t>
             </w:r>
-            <w:proofErr w:type="spellEnd"/>
           </w:p>
         </w:tc>
         <w:tc>
@@ -3099,7 +3028,6 @@
                 <w:sz w:val="24"/>
               </w:rPr>
             </w:pPr>
-            <w:proofErr w:type="spellStart"/>
             <w:r>
               <w:rPr>
                 <w:rFonts w:ascii="Aptos" w:hAnsi="Aptos"/>
@@ -3108,7 +3036,6 @@
               </w:rPr>
               <w:t>number_outpatient</w:t>
             </w:r>
-            <w:proofErr w:type="spellEnd"/>
           </w:p>
         </w:tc>
         <w:tc>
@@ -3291,6 +3218,13 @@
                 <w:sz w:val="24"/>
               </w:rPr>
             </w:pPr>
+            <w:r>
+              <w:rPr>
+                <w:rFonts w:ascii="Aptos" w:hAnsi="Aptos"/>
+                <w:sz w:val="24"/>
+              </w:rPr>
+              <w:t>Change ‘?’ to np.nan and convert to int64</w:t>
+            </w:r>
           </w:p>
         </w:tc>
       </w:tr>
@@ -3335,7 +3269,6 @@
                 <w:sz w:val="24"/>
               </w:rPr>
             </w:pPr>
-            <w:proofErr w:type="spellStart"/>
             <w:r>
               <w:rPr>
                 <w:rFonts w:ascii="Aptos" w:hAnsi="Aptos"/>
@@ -3344,7 +3277,6 @@
               </w:rPr>
               <w:t>number_emergency</w:t>
             </w:r>
-            <w:proofErr w:type="spellEnd"/>
           </w:p>
         </w:tc>
         <w:tc>
@@ -3527,6 +3459,13 @@
                 <w:sz w:val="24"/>
               </w:rPr>
             </w:pPr>
+            <w:r>
+              <w:rPr>
+                <w:rFonts w:ascii="Aptos" w:hAnsi="Aptos"/>
+                <w:sz w:val="24"/>
+              </w:rPr>
+              <w:t>Change ‘?’ to np.nan and convert to int64</w:t>
+            </w:r>
           </w:p>
         </w:tc>
       </w:tr>
@@ -3571,7 +3510,6 @@
                 <w:sz w:val="24"/>
               </w:rPr>
             </w:pPr>
-            <w:proofErr w:type="spellStart"/>
             <w:r>
               <w:rPr>
                 <w:rFonts w:ascii="Aptos" w:hAnsi="Aptos"/>
@@ -3580,7 +3518,6 @@
               </w:rPr>
               <w:t>number_inpatient</w:t>
             </w:r>
-            <w:proofErr w:type="spellEnd"/>
           </w:p>
         </w:tc>
         <w:tc>
@@ -3778,6 +3715,13 @@
                 <w:sz w:val="24"/>
               </w:rPr>
             </w:pPr>
+            <w:r>
+              <w:rPr>
+                <w:rFonts w:ascii="Aptos" w:hAnsi="Aptos"/>
+                <w:sz w:val="24"/>
+              </w:rPr>
+              <w:t>Change ‘?’ to np.nan and convert to int64</w:t>
+            </w:r>
           </w:p>
         </w:tc>
       </w:tr>
@@ -4253,7 +4197,6 @@
                 <w:sz w:val="24"/>
               </w:rPr>
             </w:pPr>
-            <w:proofErr w:type="spellStart"/>
             <w:r>
               <w:rPr>
                 <w:rFonts w:ascii="Aptos" w:hAnsi="Aptos"/>
@@ -4262,7 +4205,6 @@
               </w:rPr>
               <w:t>number_diagnoses</w:t>
             </w:r>
-            <w:proofErr w:type="spellEnd"/>
           </w:p>
         </w:tc>
         <w:tc>
@@ -4574,7 +4516,6 @@
                 <w:sz w:val="24"/>
               </w:rPr>
             </w:pPr>
-            <w:proofErr w:type="spellStart"/>
             <w:r>
               <w:rPr>
                 <w:rFonts w:ascii="Aptos" w:hAnsi="Aptos"/>
@@ -4583,7 +4524,6 @@
               </w:rPr>
               <w:t>max_glu_serum</w:t>
             </w:r>
-            <w:proofErr w:type="spellEnd"/>
           </w:p>
         </w:tc>
         <w:tc>
@@ -5217,7 +5157,6 @@
                 <w:sz w:val="24"/>
               </w:rPr>
             </w:pPr>
-            <w:proofErr w:type="spellStart"/>
             <w:r>
               <w:rPr>
                 <w:rFonts w:ascii="Aptos" w:hAnsi="Aptos"/>
@@ -5226,7 +5165,6 @@
               </w:rPr>
               <w:t>nateglinide</w:t>
             </w:r>
-            <w:proofErr w:type="spellEnd"/>
           </w:p>
         </w:tc>
         <w:tc>
@@ -6472,7 +6410,6 @@
                 <w:sz w:val="24"/>
               </w:rPr>
             </w:pPr>
-            <w:proofErr w:type="spellStart"/>
             <w:r>
               <w:rPr>
                 <w:rFonts w:ascii="Aptos" w:hAnsi="Aptos"/>
@@ -6481,7 +6418,6 @@
               </w:rPr>
               <w:t>diabetesMed</w:t>
             </w:r>
-            <w:proofErr w:type="spellEnd"/>
           </w:p>
         </w:tc>
         <w:tc>
@@ -6858,7 +6794,6 @@
                 <w:sz w:val="24"/>
               </w:rPr>
             </w:pPr>
-            <w:proofErr w:type="spellStart"/>
             <w:r>
               <w:rPr>
                 <w:rFonts w:ascii="Aptos" w:hAnsi="Aptos"/>
@@ -6867,7 +6802,6 @@
               </w:rPr>
               <w:t>single_day_admission</w:t>
             </w:r>
-            <w:proofErr w:type="spellEnd"/>
           </w:p>
         </w:tc>
         <w:tc>

</xml_diff>

<commit_message>
updated the data descriptions and mismathces document.
</commit_message>
<xml_diff>
--- a/Documents/Assessment 1 - report.docx
+++ b/Documents/Assessment 1 - report.docx
@@ -248,6 +248,7 @@
                 <w:sz w:val="24"/>
               </w:rPr>
             </w:pPr>
+            <w:proofErr w:type="spellStart"/>
             <w:r>
               <w:rPr>
                 <w:rFonts w:ascii="Aptos" w:hAnsi="Aptos"/>
@@ -256,6 +257,7 @@
               </w:rPr>
               <w:t>encounter_id</w:t>
             </w:r>
+            <w:proofErr w:type="spellEnd"/>
           </w:p>
         </w:tc>
         <w:tc>
@@ -362,6 +364,24 @@
                 <w:sz w:val="24"/>
               </w:rPr>
               <w:t>OK – leave as is</w:t>
+            </w:r>
+          </w:p>
+          <w:p>
+            <w:pPr>
+              <w:pStyle w:val="TableParagraph"/>
+              <w:spacing w:line="275" w:lineRule="exact"/>
+              <w:ind w:left="108"/>
+              <w:rPr>
+                <w:rFonts w:ascii="Aptos" w:hAnsi="Aptos"/>
+                <w:sz w:val="24"/>
+              </w:rPr>
+            </w:pPr>
+            <w:r>
+              <w:rPr>
+                <w:rFonts w:ascii="Aptos" w:hAnsi="Aptos"/>
+                <w:sz w:val="24"/>
+              </w:rPr>
+              <w:t>Will not be used in analysis</w:t>
             </w:r>
           </w:p>
         </w:tc>
@@ -407,6 +427,7 @@
                 <w:sz w:val="24"/>
               </w:rPr>
             </w:pPr>
+            <w:proofErr w:type="spellStart"/>
             <w:r>
               <w:rPr>
                 <w:rFonts w:ascii="Aptos" w:hAnsi="Aptos"/>
@@ -415,6 +436,7 @@
               </w:rPr>
               <w:t>patient_nbr</w:t>
             </w:r>
+            <w:proofErr w:type="spellEnd"/>
           </w:p>
         </w:tc>
         <w:tc>
@@ -514,6 +536,24 @@
                 <w:sz w:val="24"/>
               </w:rPr>
               <w:t>OK – leave as is</w:t>
+            </w:r>
+          </w:p>
+          <w:p>
+            <w:pPr>
+              <w:pStyle w:val="TableParagraph"/>
+              <w:spacing w:line="275" w:lineRule="exact"/>
+              <w:ind w:left="108"/>
+              <w:rPr>
+                <w:rFonts w:ascii="Aptos" w:hAnsi="Aptos"/>
+                <w:sz w:val="24"/>
+              </w:rPr>
+            </w:pPr>
+            <w:r>
+              <w:rPr>
+                <w:rFonts w:ascii="Aptos" w:hAnsi="Aptos"/>
+                <w:sz w:val="24"/>
+              </w:rPr>
+              <w:t>Will not be used in analysis</w:t>
             </w:r>
           </w:p>
         </w:tc>
@@ -703,6 +743,35 @@
               <w:t>h unknown values</w:t>
             </w:r>
           </w:p>
+          <w:p>
+            <w:pPr>
+              <w:pStyle w:val="TableParagraph"/>
+              <w:spacing w:line="275" w:lineRule="exact"/>
+              <w:ind w:left="108"/>
+              <w:rPr>
+                <w:rFonts w:ascii="Aptos" w:hAnsi="Aptos"/>
+                <w:sz w:val="24"/>
+              </w:rPr>
+            </w:pPr>
+          </w:p>
+          <w:p>
+            <w:pPr>
+              <w:pStyle w:val="TableParagraph"/>
+              <w:spacing w:line="275" w:lineRule="exact"/>
+              <w:ind w:left="108"/>
+              <w:rPr>
+                <w:rFonts w:ascii="Aptos" w:hAnsi="Aptos"/>
+                <w:sz w:val="24"/>
+              </w:rPr>
+            </w:pPr>
+            <w:r>
+              <w:rPr>
+                <w:rFonts w:ascii="Aptos" w:hAnsi="Aptos"/>
+                <w:sz w:val="24"/>
+              </w:rPr>
+              <w:t>Treat as nominal</w:t>
+            </w:r>
+          </w:p>
         </w:tc>
       </w:tr>
       <w:tr>
@@ -815,6 +884,42 @@
               <w:ind w:left="108"/>
               <w:rPr>
                 <w:rFonts w:ascii="Aptos" w:hAnsi="Aptos"/>
+                <w:sz w:val="24"/>
+              </w:rPr>
+            </w:pPr>
+            <w:r>
+              <w:rPr>
+                <w:rFonts w:ascii="Aptos" w:hAnsi="Aptos"/>
+                <w:sz w:val="24"/>
+              </w:rPr>
+              <w:t xml:space="preserve">OK, but drop single </w:t>
+            </w:r>
+            <w:r>
+              <w:rPr>
+                <w:rFonts w:ascii="Aptos" w:hAnsi="Aptos"/>
+                <w:sz w:val="24"/>
+              </w:rPr>
+              <w:t>Unknown variable.</w:t>
+            </w:r>
+          </w:p>
+          <w:p>
+            <w:pPr>
+              <w:pStyle w:val="TableParagraph"/>
+              <w:spacing w:before="1" w:line="240" w:lineRule="auto"/>
+              <w:ind w:left="108"/>
+              <w:rPr>
+                <w:rFonts w:ascii="Aptos" w:hAnsi="Aptos"/>
+                <w:sz w:val="24"/>
+              </w:rPr>
+            </w:pPr>
+          </w:p>
+          <w:p>
+            <w:pPr>
+              <w:pStyle w:val="TableParagraph"/>
+              <w:spacing w:before="1" w:line="240" w:lineRule="auto"/>
+              <w:ind w:left="108"/>
+              <w:rPr>
+                <w:rFonts w:ascii="Aptos" w:hAnsi="Aptos"/>
                 <w:spacing w:val="-2"/>
                 <w:sz w:val="24"/>
               </w:rPr>
@@ -824,14 +929,7 @@
                 <w:rFonts w:ascii="Aptos" w:hAnsi="Aptos"/>
                 <w:sz w:val="24"/>
               </w:rPr>
-              <w:t xml:space="preserve">OK, but drop single </w:t>
-            </w:r>
-            <w:r>
-              <w:rPr>
-                <w:rFonts w:ascii="Aptos" w:hAnsi="Aptos"/>
-                <w:sz w:val="24"/>
-              </w:rPr>
-              <w:t>Unknown variable.</w:t>
+              <w:t>Treat as nominal</w:t>
             </w:r>
           </w:p>
         </w:tc>
@@ -970,6 +1068,49 @@
               </w:rPr>
               <w:t>There are no missing values but consider converting to an interval type</w:t>
             </w:r>
+            <w:r>
+              <w:rPr>
+                <w:rFonts w:ascii="Aptos" w:hAnsi="Aptos"/>
+                <w:sz w:val="24"/>
+              </w:rPr>
+              <w:t>,</w:t>
+            </w:r>
+          </w:p>
+          <w:p>
+            <w:pPr>
+              <w:pStyle w:val="TableParagraph"/>
+              <w:spacing w:line="275" w:lineRule="exact"/>
+              <w:ind w:left="108"/>
+              <w:rPr>
+                <w:rFonts w:ascii="Aptos" w:hAnsi="Aptos"/>
+                <w:sz w:val="24"/>
+              </w:rPr>
+            </w:pPr>
+          </w:p>
+          <w:p>
+            <w:pPr>
+              <w:pStyle w:val="TableParagraph"/>
+              <w:spacing w:line="275" w:lineRule="exact"/>
+              <w:ind w:left="108"/>
+              <w:rPr>
+                <w:rFonts w:ascii="Aptos" w:hAnsi="Aptos"/>
+                <w:sz w:val="24"/>
+              </w:rPr>
+            </w:pPr>
+            <w:r>
+              <w:rPr>
+                <w:rFonts w:ascii="Aptos" w:hAnsi="Aptos"/>
+                <w:sz w:val="24"/>
+              </w:rPr>
+              <w:t xml:space="preserve">Treat as </w:t>
+            </w:r>
+            <w:r>
+              <w:rPr>
+                <w:rFonts w:ascii="Aptos" w:hAnsi="Aptos"/>
+                <w:sz w:val="24"/>
+              </w:rPr>
+              <w:t>ordinal.</w:t>
+            </w:r>
           </w:p>
         </w:tc>
       </w:tr>
@@ -1123,6 +1264,17 @@
               <w:t>96% if values are missing. Drop this variable</w:t>
             </w:r>
           </w:p>
+          <w:p>
+            <w:pPr>
+              <w:pStyle w:val="TableParagraph"/>
+              <w:spacing w:line="275" w:lineRule="exact"/>
+              <w:ind w:left="0"/>
+              <w:rPr>
+                <w:rFonts w:ascii="Aptos" w:hAnsi="Aptos"/>
+                <w:sz w:val="24"/>
+              </w:rPr>
+            </w:pPr>
+          </w:p>
         </w:tc>
       </w:tr>
       <w:tr>
@@ -1166,6 +1318,7 @@
                 <w:sz w:val="24"/>
               </w:rPr>
             </w:pPr>
+            <w:proofErr w:type="spellStart"/>
             <w:r>
               <w:rPr>
                 <w:rFonts w:ascii="Aptos" w:hAnsi="Aptos"/>
@@ -1174,6 +1327,7 @@
               </w:rPr>
               <w:t>admission_type_id</w:t>
             </w:r>
+            <w:proofErr w:type="spellEnd"/>
           </w:p>
         </w:tc>
         <w:tc>
@@ -1270,7 +1424,23 @@
                 <w:rFonts w:ascii="Aptos" w:hAnsi="Aptos"/>
                 <w:sz w:val="24"/>
               </w:rPr>
-              <w:t>admission types (see IDs_mapping in Appendix 1)</w:t>
+              <w:t xml:space="preserve">admission types (see </w:t>
+            </w:r>
+            <w:proofErr w:type="spellStart"/>
+            <w:r>
+              <w:rPr>
+                <w:rFonts w:ascii="Aptos" w:hAnsi="Aptos"/>
+                <w:sz w:val="24"/>
+              </w:rPr>
+              <w:t>IDs_mapping</w:t>
+            </w:r>
+            <w:proofErr w:type="spellEnd"/>
+            <w:r>
+              <w:rPr>
+                <w:rFonts w:ascii="Aptos" w:hAnsi="Aptos"/>
+                <w:sz w:val="24"/>
+              </w:rPr>
+              <w:t xml:space="preserve"> in Appendix 1)</w:t>
             </w:r>
           </w:p>
         </w:tc>
@@ -1344,6 +1514,7 @@
                 <w:spacing w:val="-10"/>
                 <w:sz w:val="24"/>
               </w:rPr>
+              <w:lastRenderedPageBreak/>
               <w:t>8</w:t>
             </w:r>
           </w:p>
@@ -1362,6 +1533,7 @@
                 <w:sz w:val="24"/>
               </w:rPr>
             </w:pPr>
+            <w:proofErr w:type="spellStart"/>
             <w:r>
               <w:rPr>
                 <w:rFonts w:ascii="Aptos" w:hAnsi="Aptos"/>
@@ -1370,6 +1542,7 @@
               </w:rPr>
               <w:t>discharge_disposition_id</w:t>
             </w:r>
+            <w:proofErr w:type="spellEnd"/>
           </w:p>
         </w:tc>
         <w:tc>
@@ -1481,7 +1654,23 @@
                 <w:rFonts w:ascii="Aptos" w:hAnsi="Aptos"/>
                 <w:sz w:val="24"/>
               </w:rPr>
-              <w:t>(see IDs_mapping in Appendix 1)</w:t>
+              <w:t xml:space="preserve">(see </w:t>
+            </w:r>
+            <w:proofErr w:type="spellStart"/>
+            <w:r>
+              <w:rPr>
+                <w:rFonts w:ascii="Aptos" w:hAnsi="Aptos"/>
+                <w:sz w:val="24"/>
+              </w:rPr>
+              <w:t>IDs_mapping</w:t>
+            </w:r>
+            <w:proofErr w:type="spellEnd"/>
+            <w:r>
+              <w:rPr>
+                <w:rFonts w:ascii="Aptos" w:hAnsi="Aptos"/>
+                <w:sz w:val="24"/>
+              </w:rPr>
+              <w:t xml:space="preserve"> in Appendix 1)</w:t>
             </w:r>
           </w:p>
         </w:tc>
@@ -1573,6 +1762,7 @@
                 <w:sz w:val="24"/>
               </w:rPr>
             </w:pPr>
+            <w:proofErr w:type="spellStart"/>
             <w:r>
               <w:rPr>
                 <w:rFonts w:ascii="Aptos" w:hAnsi="Aptos"/>
@@ -1581,6 +1771,7 @@
               </w:rPr>
               <w:t>admission_source_id</w:t>
             </w:r>
+            <w:proofErr w:type="spellEnd"/>
           </w:p>
         </w:tc>
         <w:tc>
@@ -1692,7 +1883,23 @@
                 <w:rFonts w:ascii="Aptos" w:hAnsi="Aptos"/>
                 <w:sz w:val="24"/>
               </w:rPr>
-              <w:t>(see IDs_mapping in Appendix 1)</w:t>
+              <w:t xml:space="preserve">(see </w:t>
+            </w:r>
+            <w:proofErr w:type="spellStart"/>
+            <w:r>
+              <w:rPr>
+                <w:rFonts w:ascii="Aptos" w:hAnsi="Aptos"/>
+                <w:sz w:val="24"/>
+              </w:rPr>
+              <w:t>IDs_mapping</w:t>
+            </w:r>
+            <w:proofErr w:type="spellEnd"/>
+            <w:r>
+              <w:rPr>
+                <w:rFonts w:ascii="Aptos" w:hAnsi="Aptos"/>
+                <w:sz w:val="24"/>
+              </w:rPr>
+              <w:t xml:space="preserve"> in Appendix 1)</w:t>
             </w:r>
           </w:p>
         </w:tc>
@@ -1784,6 +1991,7 @@
                 <w:sz w:val="24"/>
               </w:rPr>
             </w:pPr>
+            <w:proofErr w:type="spellStart"/>
             <w:r>
               <w:rPr>
                 <w:rFonts w:ascii="Aptos" w:hAnsi="Aptos"/>
@@ -1792,6 +2000,7 @@
               </w:rPr>
               <w:t>Length_of_stay</w:t>
             </w:r>
+            <w:proofErr w:type="spellEnd"/>
           </w:p>
         </w:tc>
         <w:tc>
@@ -1973,6 +2182,7 @@
                 <w:sz w:val="24"/>
               </w:rPr>
             </w:pPr>
+            <w:proofErr w:type="spellStart"/>
             <w:r>
               <w:rPr>
                 <w:rFonts w:ascii="Aptos" w:hAnsi="Aptos"/>
@@ -1981,6 +2191,7 @@
               </w:rPr>
               <w:t>payer_code</w:t>
             </w:r>
+            <w:proofErr w:type="spellEnd"/>
           </w:p>
         </w:tc>
         <w:tc>
@@ -2180,7 +2391,6 @@
                 <w:spacing w:val="-5"/>
                 <w:sz w:val="24"/>
               </w:rPr>
-              <w:lastRenderedPageBreak/>
               <w:t>12</w:t>
             </w:r>
           </w:p>
@@ -2199,6 +2409,7 @@
                 <w:sz w:val="24"/>
               </w:rPr>
             </w:pPr>
+            <w:proofErr w:type="spellStart"/>
             <w:r>
               <w:rPr>
                 <w:rFonts w:ascii="Aptos" w:hAnsi="Aptos"/>
@@ -2207,6 +2418,7 @@
               </w:rPr>
               <w:t>medical_specialty</w:t>
             </w:r>
+            <w:proofErr w:type="spellEnd"/>
           </w:p>
         </w:tc>
         <w:tc>
@@ -2425,6 +2637,7 @@
                 <w:sz w:val="24"/>
               </w:rPr>
             </w:pPr>
+            <w:proofErr w:type="spellStart"/>
             <w:r>
               <w:rPr>
                 <w:rFonts w:ascii="Aptos" w:hAnsi="Aptos"/>
@@ -2433,6 +2646,7 @@
               </w:rPr>
               <w:t>num_lab_procedures</w:t>
             </w:r>
+            <w:proofErr w:type="spellEnd"/>
           </w:p>
         </w:tc>
         <w:tc>
@@ -2621,6 +2835,7 @@
                 <w:sz w:val="24"/>
               </w:rPr>
             </w:pPr>
+            <w:proofErr w:type="spellStart"/>
             <w:r>
               <w:rPr>
                 <w:rFonts w:ascii="Aptos" w:hAnsi="Aptos"/>
@@ -2629,6 +2844,7 @@
               </w:rPr>
               <w:t>num_procedures</w:t>
             </w:r>
+            <w:proofErr w:type="spellEnd"/>
           </w:p>
         </w:tc>
         <w:tc>
@@ -2832,6 +3048,7 @@
                 <w:sz w:val="24"/>
               </w:rPr>
             </w:pPr>
+            <w:proofErr w:type="spellStart"/>
             <w:r>
               <w:rPr>
                 <w:rFonts w:ascii="Aptos" w:hAnsi="Aptos"/>
@@ -2840,6 +3057,7 @@
               </w:rPr>
               <w:t>num_medications</w:t>
             </w:r>
+            <w:proofErr w:type="spellEnd"/>
           </w:p>
         </w:tc>
         <w:tc>
@@ -3028,6 +3246,7 @@
                 <w:sz w:val="24"/>
               </w:rPr>
             </w:pPr>
+            <w:proofErr w:type="spellStart"/>
             <w:r>
               <w:rPr>
                 <w:rFonts w:ascii="Aptos" w:hAnsi="Aptos"/>
@@ -3036,6 +3255,7 @@
               </w:rPr>
               <w:t>number_outpatient</w:t>
             </w:r>
+            <w:proofErr w:type="spellEnd"/>
           </w:p>
         </w:tc>
         <w:tc>
@@ -3223,7 +3443,28 @@
                 <w:rFonts w:ascii="Aptos" w:hAnsi="Aptos"/>
                 <w:sz w:val="24"/>
               </w:rPr>
-              <w:t>Change ‘?’ to np.nan and convert to int64</w:t>
+              <w:t xml:space="preserve">Drop the ‘?’ </w:t>
+            </w:r>
+            <w:r>
+              <w:rPr>
+                <w:rFonts w:ascii="Aptos" w:hAnsi="Aptos"/>
+                <w:sz w:val="24"/>
+              </w:rPr>
+              <w:t xml:space="preserve">and convert the </w:t>
+            </w:r>
+            <w:r>
+              <w:rPr>
+                <w:rFonts w:ascii="Aptos" w:hAnsi="Aptos"/>
+                <w:sz w:val="24"/>
+              </w:rPr>
+              <w:t>value to an integer</w:t>
+            </w:r>
+            <w:r>
+              <w:rPr>
+                <w:rFonts w:ascii="Aptos" w:hAnsi="Aptos"/>
+                <w:sz w:val="24"/>
+              </w:rPr>
+              <w:t>. There are only 20 missing values.</w:t>
             </w:r>
           </w:p>
         </w:tc>
@@ -3269,6 +3510,7 @@
                 <w:sz w:val="24"/>
               </w:rPr>
             </w:pPr>
+            <w:proofErr w:type="spellStart"/>
             <w:r>
               <w:rPr>
                 <w:rFonts w:ascii="Aptos" w:hAnsi="Aptos"/>
@@ -3277,6 +3519,7 @@
               </w:rPr>
               <w:t>number_emergency</w:t>
             </w:r>
+            <w:proofErr w:type="spellEnd"/>
           </w:p>
         </w:tc>
         <w:tc>
@@ -3464,7 +3707,21 @@
                 <w:rFonts w:ascii="Aptos" w:hAnsi="Aptos"/>
                 <w:sz w:val="24"/>
               </w:rPr>
-              <w:t>Change ‘?’ to np.nan and convert to int64</w:t>
+              <w:t>Drop the ‘?’ and convert the value to an integer</w:t>
+            </w:r>
+            <w:r>
+              <w:rPr>
+                <w:rFonts w:ascii="Aptos" w:hAnsi="Aptos"/>
+                <w:sz w:val="24"/>
+              </w:rPr>
+              <w:t xml:space="preserve">. </w:t>
+            </w:r>
+            <w:r>
+              <w:rPr>
+                <w:rFonts w:ascii="Aptos" w:hAnsi="Aptos"/>
+                <w:sz w:val="24"/>
+              </w:rPr>
+              <w:t>There are only 69 missing values.</w:t>
             </w:r>
           </w:p>
         </w:tc>
@@ -3510,6 +3767,7 @@
                 <w:sz w:val="24"/>
               </w:rPr>
             </w:pPr>
+            <w:proofErr w:type="spellStart"/>
             <w:r>
               <w:rPr>
                 <w:rFonts w:ascii="Aptos" w:hAnsi="Aptos"/>
@@ -3518,6 +3776,7 @@
               </w:rPr>
               <w:t>number_inpatient</w:t>
             </w:r>
+            <w:proofErr w:type="spellEnd"/>
           </w:p>
         </w:tc>
         <w:tc>
@@ -3720,7 +3979,35 @@
                 <w:rFonts w:ascii="Aptos" w:hAnsi="Aptos"/>
                 <w:sz w:val="24"/>
               </w:rPr>
-              <w:t>Change ‘?’ to np.nan and convert to int64</w:t>
+              <w:t>Drop the ‘?’ and convert the value to an integer</w:t>
+            </w:r>
+            <w:r>
+              <w:rPr>
+                <w:rFonts w:ascii="Aptos" w:hAnsi="Aptos"/>
+                <w:sz w:val="24"/>
+              </w:rPr>
+              <w:t xml:space="preserve">. </w:t>
+            </w:r>
+            <w:r>
+              <w:rPr>
+                <w:rFonts w:ascii="Aptos" w:hAnsi="Aptos"/>
+                <w:sz w:val="24"/>
+              </w:rPr>
+              <w:t xml:space="preserve">There are only </w:t>
+            </w:r>
+            <w:r>
+              <w:rPr>
+                <w:rFonts w:ascii="Aptos" w:hAnsi="Aptos"/>
+                <w:sz w:val="24"/>
+              </w:rPr>
+              <w:t>15</w:t>
+            </w:r>
+            <w:r>
+              <w:rPr>
+                <w:rFonts w:ascii="Aptos" w:hAnsi="Aptos"/>
+                <w:sz w:val="24"/>
+              </w:rPr>
+              <w:t xml:space="preserve"> missing values.</w:t>
             </w:r>
           </w:p>
         </w:tc>
@@ -3839,6 +4126,13 @@
                 <w:sz w:val="24"/>
               </w:rPr>
             </w:pPr>
+            <w:r>
+              <w:rPr>
+                <w:rFonts w:ascii="Aptos" w:hAnsi="Aptos"/>
+                <w:sz w:val="24"/>
+              </w:rPr>
+              <w:t>Object type (string)</w:t>
+            </w:r>
           </w:p>
         </w:tc>
         <w:tc>
@@ -3861,6 +4155,13 @@
                 <w:sz w:val="24"/>
               </w:rPr>
             </w:pPr>
+            <w:r>
+              <w:rPr>
+                <w:rFonts w:ascii="Aptos" w:hAnsi="Aptos"/>
+                <w:sz w:val="24"/>
+              </w:rPr>
+              <w:t>These are nominal variables so can be treated as strings.</w:t>
+            </w:r>
           </w:p>
         </w:tc>
       </w:tr>
@@ -3894,6 +4195,7 @@
                 <w:spacing w:val="-5"/>
                 <w:sz w:val="24"/>
               </w:rPr>
+              <w:lastRenderedPageBreak/>
               <w:t>20</w:t>
             </w:r>
           </w:p>
@@ -3978,6 +4280,13 @@
                 <w:sz w:val="24"/>
               </w:rPr>
             </w:pPr>
+            <w:r>
+              <w:rPr>
+                <w:rFonts w:ascii="Aptos" w:hAnsi="Aptos"/>
+                <w:sz w:val="24"/>
+              </w:rPr>
+              <w:t>Object type (string)</w:t>
+            </w:r>
           </w:p>
         </w:tc>
         <w:tc>
@@ -4000,6 +4309,13 @@
                 <w:sz w:val="24"/>
               </w:rPr>
             </w:pPr>
+            <w:r>
+              <w:rPr>
+                <w:rFonts w:ascii="Aptos" w:hAnsi="Aptos"/>
+                <w:sz w:val="24"/>
+              </w:rPr>
+              <w:t>These are nominal variables so can be treated as strings.</w:t>
+            </w:r>
           </w:p>
         </w:tc>
       </w:tr>
@@ -4117,6 +4433,13 @@
                 <w:sz w:val="24"/>
               </w:rPr>
             </w:pPr>
+            <w:r>
+              <w:rPr>
+                <w:rFonts w:ascii="Aptos" w:hAnsi="Aptos"/>
+                <w:sz w:val="24"/>
+              </w:rPr>
+              <w:t>Object type (string)</w:t>
+            </w:r>
           </w:p>
         </w:tc>
         <w:tc>
@@ -4139,6 +4462,13 @@
                 <w:sz w:val="24"/>
               </w:rPr>
             </w:pPr>
+            <w:r>
+              <w:rPr>
+                <w:rFonts w:ascii="Aptos" w:hAnsi="Aptos"/>
+                <w:sz w:val="24"/>
+              </w:rPr>
+              <w:t>These are nominal variables so can be treated as strings.</w:t>
+            </w:r>
           </w:p>
         </w:tc>
       </w:tr>
@@ -4197,6 +4527,7 @@
                 <w:sz w:val="24"/>
               </w:rPr>
             </w:pPr>
+            <w:proofErr w:type="spellStart"/>
             <w:r>
               <w:rPr>
                 <w:rFonts w:ascii="Aptos" w:hAnsi="Aptos"/>
@@ -4205,6 +4536,7 @@
               </w:rPr>
               <w:t>number_diagnoses</w:t>
             </w:r>
+            <w:proofErr w:type="spellEnd"/>
           </w:p>
         </w:tc>
         <w:tc>
@@ -4256,6 +4588,13 @@
                 <w:sz w:val="24"/>
               </w:rPr>
             </w:pPr>
+            <w:r>
+              <w:rPr>
+                <w:rFonts w:ascii="Aptos" w:hAnsi="Aptos"/>
+                <w:sz w:val="24"/>
+              </w:rPr>
+              <w:t>int64</w:t>
+            </w:r>
           </w:p>
         </w:tc>
         <w:tc>
@@ -4278,6 +4617,13 @@
                 <w:sz w:val="24"/>
               </w:rPr>
             </w:pPr>
+            <w:r>
+              <w:rPr>
+                <w:rFonts w:ascii="Aptos" w:hAnsi="Aptos"/>
+                <w:sz w:val="24"/>
+              </w:rPr>
+              <w:t>No mismatch. Data are fine.</w:t>
+            </w:r>
           </w:p>
         </w:tc>
       </w:tr>
@@ -4413,6 +4759,13 @@
                 <w:sz w:val="24"/>
               </w:rPr>
             </w:pPr>
+            <w:r>
+              <w:rPr>
+                <w:rFonts w:ascii="Aptos" w:hAnsi="Aptos"/>
+                <w:sz w:val="24"/>
+              </w:rPr>
+              <w:t>Object (string)</w:t>
+            </w:r>
           </w:p>
         </w:tc>
         <w:tc>
@@ -4435,6 +4788,40 @@
                 <w:sz w:val="24"/>
               </w:rPr>
             </w:pPr>
+            <w:r>
+              <w:rPr>
+                <w:rFonts w:ascii="Aptos" w:hAnsi="Aptos"/>
+                <w:sz w:val="24"/>
+              </w:rPr>
+              <w:t>No mismatch. Data are fine.</w:t>
+            </w:r>
+          </w:p>
+          <w:p>
+            <w:pPr>
+              <w:pStyle w:val="TableParagraph"/>
+              <w:spacing w:before="32" w:line="240" w:lineRule="auto"/>
+              <w:ind w:left="108"/>
+              <w:rPr>
+                <w:rFonts w:ascii="Aptos" w:hAnsi="Aptos"/>
+                <w:sz w:val="24"/>
+              </w:rPr>
+            </w:pPr>
+            <w:r>
+              <w:rPr>
+                <w:rFonts w:ascii="Aptos" w:hAnsi="Aptos"/>
+                <w:sz w:val="24"/>
+              </w:rPr>
+              <w:t xml:space="preserve">Treat as binary / </w:t>
+            </w:r>
+            <w:proofErr w:type="spellStart"/>
+            <w:r>
+              <w:rPr>
+                <w:rFonts w:ascii="Aptos" w:hAnsi="Aptos"/>
+                <w:sz w:val="24"/>
+              </w:rPr>
+              <w:t>boolean</w:t>
+            </w:r>
+            <w:proofErr w:type="spellEnd"/>
           </w:p>
         </w:tc>
       </w:tr>
@@ -4516,6 +4903,7 @@
                 <w:sz w:val="24"/>
               </w:rPr>
             </w:pPr>
+            <w:proofErr w:type="spellStart"/>
             <w:r>
               <w:rPr>
                 <w:rFonts w:ascii="Aptos" w:hAnsi="Aptos"/>
@@ -4524,6 +4912,7 @@
               </w:rPr>
               <w:t>max_glu_serum</w:t>
             </w:r>
+            <w:proofErr w:type="spellEnd"/>
           </w:p>
         </w:tc>
         <w:tc>
@@ -4593,6 +4982,13 @@
                 <w:sz w:val="24"/>
               </w:rPr>
             </w:pPr>
+            <w:r>
+              <w:rPr>
+                <w:rFonts w:ascii="Aptos" w:hAnsi="Aptos"/>
+                <w:sz w:val="24"/>
+              </w:rPr>
+              <w:t>Object type (string)</w:t>
+            </w:r>
           </w:p>
         </w:tc>
         <w:tc>
@@ -4615,6 +5011,70 @@
                 <w:sz w:val="24"/>
               </w:rPr>
             </w:pPr>
+            <w:r>
+              <w:rPr>
+                <w:rFonts w:ascii="Aptos" w:hAnsi="Aptos"/>
+                <w:sz w:val="24"/>
+              </w:rPr>
+              <w:t xml:space="preserve">The data do not align with the description. The value </w:t>
+            </w:r>
+            <w:r>
+              <w:rPr>
+                <w:rFonts w:ascii="Aptos" w:hAnsi="Aptos"/>
+                <w:sz w:val="24"/>
+              </w:rPr>
+              <w:t>represents</w:t>
+            </w:r>
+            <w:r>
+              <w:rPr>
+                <w:rFonts w:ascii="Aptos" w:hAnsi="Aptos"/>
+                <w:sz w:val="24"/>
+              </w:rPr>
+              <w:t xml:space="preserve"> range</w:t>
+            </w:r>
+            <w:r>
+              <w:rPr>
+                <w:rFonts w:ascii="Aptos" w:hAnsi="Aptos"/>
+                <w:sz w:val="24"/>
+              </w:rPr>
+              <w:t xml:space="preserve"> or ‘Norm’ suggesting results were in normal range.</w:t>
+            </w:r>
+          </w:p>
+          <w:p>
+            <w:pPr>
+              <w:pStyle w:val="TableParagraph"/>
+              <w:spacing w:before="32" w:line="240" w:lineRule="auto"/>
+              <w:ind w:left="108"/>
+              <w:rPr>
+                <w:rFonts w:ascii="Aptos" w:hAnsi="Aptos"/>
+                <w:sz w:val="24"/>
+              </w:rPr>
+            </w:pPr>
+          </w:p>
+          <w:p>
+            <w:pPr>
+              <w:pStyle w:val="TableParagraph"/>
+              <w:spacing w:before="32" w:line="240" w:lineRule="auto"/>
+              <w:ind w:left="108"/>
+              <w:rPr>
+                <w:rFonts w:ascii="Aptos" w:hAnsi="Aptos"/>
+                <w:sz w:val="24"/>
+              </w:rPr>
+            </w:pPr>
+            <w:r>
+              <w:rPr>
+                <w:rFonts w:ascii="Aptos" w:hAnsi="Aptos"/>
+                <w:sz w:val="24"/>
+              </w:rPr>
+              <w:t xml:space="preserve">Treat as </w:t>
+            </w:r>
+            <w:r>
+              <w:rPr>
+                <w:rFonts w:ascii="Aptos" w:hAnsi="Aptos"/>
+                <w:sz w:val="24"/>
+              </w:rPr>
+              <w:t>ordinal.</w:t>
+            </w:r>
           </w:p>
         </w:tc>
       </w:tr>
@@ -4784,6 +5244,13 @@
                 <w:sz w:val="24"/>
               </w:rPr>
             </w:pPr>
+            <w:r>
+              <w:rPr>
+                <w:rFonts w:ascii="Aptos" w:hAnsi="Aptos"/>
+                <w:sz w:val="24"/>
+              </w:rPr>
+              <w:t>Object type (string)</w:t>
+            </w:r>
           </w:p>
         </w:tc>
         <w:tc>
@@ -4806,6 +5273,20 @@
                 <w:sz w:val="24"/>
               </w:rPr>
             </w:pPr>
+            <w:r>
+              <w:rPr>
+                <w:rFonts w:ascii="Aptos" w:hAnsi="Aptos"/>
+                <w:sz w:val="24"/>
+              </w:rPr>
+              <w:t xml:space="preserve">Treat as </w:t>
+            </w:r>
+            <w:r>
+              <w:rPr>
+                <w:rFonts w:ascii="Aptos" w:hAnsi="Aptos"/>
+                <w:sz w:val="24"/>
+              </w:rPr>
+              <w:t>ordinal.</w:t>
+            </w:r>
           </w:p>
         </w:tc>
       </w:tr>
@@ -4928,6 +5409,7 @@
                 <w:rFonts w:ascii="Aptos" w:hAnsi="Aptos"/>
                 <w:sz w:val="24"/>
               </w:rPr>
+              <w:lastRenderedPageBreak/>
               <w:t>Values include: “Up” if the dosage was increased during the encounter, “Down” if the dosage was decreased, “Steady” if the dosage did not change, and “No” if the drug was not prescribed.</w:t>
             </w:r>
           </w:p>
@@ -4951,6 +5433,14 @@
                 <w:sz w:val="24"/>
               </w:rPr>
             </w:pPr>
+            <w:r>
+              <w:rPr>
+                <w:rFonts w:ascii="Aptos" w:hAnsi="Aptos"/>
+                <w:sz w:val="24"/>
+              </w:rPr>
+              <w:lastRenderedPageBreak/>
+              <w:t>Object type (string)</w:t>
+            </w:r>
           </w:p>
         </w:tc>
         <w:tc>
@@ -4972,6 +5462,13 @@
                 <w:sz w:val="24"/>
               </w:rPr>
             </w:pPr>
+            <w:r>
+              <w:rPr>
+                <w:rFonts w:ascii="Aptos" w:hAnsi="Aptos"/>
+                <w:sz w:val="24"/>
+              </w:rPr>
+              <w:t>Treat as nominal.</w:t>
+            </w:r>
           </w:p>
         </w:tc>
       </w:tr>
@@ -5079,6 +5576,13 @@
                 <w:sz w:val="24"/>
               </w:rPr>
             </w:pPr>
+            <w:r>
+              <w:rPr>
+                <w:rFonts w:ascii="Aptos" w:hAnsi="Aptos"/>
+                <w:sz w:val="24"/>
+              </w:rPr>
+              <w:t>Object type (string)</w:t>
+            </w:r>
           </w:p>
         </w:tc>
         <w:tc>
@@ -5099,6 +5603,13 @@
                 <w:sz w:val="24"/>
               </w:rPr>
             </w:pPr>
+            <w:r>
+              <w:rPr>
+                <w:rFonts w:ascii="Aptos" w:hAnsi="Aptos"/>
+                <w:sz w:val="24"/>
+              </w:rPr>
+              <w:t>Treat as nominal.</w:t>
+            </w:r>
           </w:p>
         </w:tc>
       </w:tr>
@@ -5157,6 +5668,7 @@
                 <w:sz w:val="24"/>
               </w:rPr>
             </w:pPr>
+            <w:proofErr w:type="spellStart"/>
             <w:r>
               <w:rPr>
                 <w:rFonts w:ascii="Aptos" w:hAnsi="Aptos"/>
@@ -5165,6 +5677,7 @@
               </w:rPr>
               <w:t>nateglinide</w:t>
             </w:r>
+            <w:proofErr w:type="spellEnd"/>
           </w:p>
         </w:tc>
         <w:tc>
@@ -5206,6 +5719,13 @@
                 <w:sz w:val="24"/>
               </w:rPr>
             </w:pPr>
+            <w:r>
+              <w:rPr>
+                <w:rFonts w:ascii="Aptos" w:hAnsi="Aptos"/>
+                <w:sz w:val="24"/>
+              </w:rPr>
+              <w:t>Object type (string)</w:t>
+            </w:r>
           </w:p>
         </w:tc>
         <w:tc>
@@ -5226,6 +5746,13 @@
                 <w:sz w:val="24"/>
               </w:rPr>
             </w:pPr>
+            <w:r>
+              <w:rPr>
+                <w:rFonts w:ascii="Aptos" w:hAnsi="Aptos"/>
+                <w:sz w:val="24"/>
+              </w:rPr>
+              <w:t>Treat as nominal.</w:t>
+            </w:r>
           </w:p>
         </w:tc>
       </w:tr>
@@ -5259,6 +5786,7 @@
                 <w:spacing w:val="-5"/>
                 <w:sz w:val="24"/>
               </w:rPr>
+              <w:lastRenderedPageBreak/>
               <w:t>29</w:t>
             </w:r>
           </w:p>
@@ -5333,6 +5861,13 @@
                 <w:sz w:val="24"/>
               </w:rPr>
             </w:pPr>
+            <w:r>
+              <w:rPr>
+                <w:rFonts w:ascii="Aptos" w:hAnsi="Aptos"/>
+                <w:sz w:val="24"/>
+              </w:rPr>
+              <w:t>Object type (string)</w:t>
+            </w:r>
           </w:p>
         </w:tc>
         <w:tc>
@@ -5353,6 +5888,31 @@
                 <w:sz w:val="24"/>
               </w:rPr>
             </w:pPr>
+            <w:r>
+              <w:rPr>
+                <w:rFonts w:ascii="Aptos" w:hAnsi="Aptos"/>
+                <w:sz w:val="24"/>
+              </w:rPr>
+              <w:t>1 missing variable – recode to No</w:t>
+            </w:r>
+          </w:p>
+          <w:p>
+            <w:pPr>
+              <w:pStyle w:val="TableParagraph"/>
+              <w:spacing w:before="32" w:line="240" w:lineRule="auto"/>
+              <w:ind w:left="108"/>
+              <w:rPr>
+                <w:rFonts w:ascii="Aptos" w:hAnsi="Aptos"/>
+                <w:sz w:val="24"/>
+              </w:rPr>
+            </w:pPr>
+            <w:r>
+              <w:rPr>
+                <w:rFonts w:ascii="Aptos" w:hAnsi="Aptos"/>
+                <w:sz w:val="24"/>
+              </w:rPr>
+              <w:t>Treat as nominal.</w:t>
+            </w:r>
           </w:p>
         </w:tc>
       </w:tr>
@@ -5460,6 +6020,13 @@
                 <w:sz w:val="24"/>
               </w:rPr>
             </w:pPr>
+            <w:r>
+              <w:rPr>
+                <w:rFonts w:ascii="Aptos" w:hAnsi="Aptos"/>
+                <w:sz w:val="24"/>
+              </w:rPr>
+              <w:t>Object type (string)</w:t>
+            </w:r>
           </w:p>
         </w:tc>
         <w:tc>
@@ -5480,6 +6047,13 @@
                 <w:sz w:val="24"/>
               </w:rPr>
             </w:pPr>
+            <w:r>
+              <w:rPr>
+                <w:rFonts w:ascii="Aptos" w:hAnsi="Aptos"/>
+                <w:sz w:val="24"/>
+              </w:rPr>
+              <w:t>Treat as nominal.</w:t>
+            </w:r>
           </w:p>
         </w:tc>
       </w:tr>
@@ -5587,6 +6161,13 @@
                 <w:sz w:val="24"/>
               </w:rPr>
             </w:pPr>
+            <w:r>
+              <w:rPr>
+                <w:rFonts w:ascii="Aptos" w:hAnsi="Aptos"/>
+                <w:sz w:val="24"/>
+              </w:rPr>
+              <w:t>Object type (string)</w:t>
+            </w:r>
           </w:p>
         </w:tc>
         <w:tc>
@@ -5607,6 +6188,13 @@
                 <w:sz w:val="24"/>
               </w:rPr>
             </w:pPr>
+            <w:r>
+              <w:rPr>
+                <w:rFonts w:ascii="Aptos" w:hAnsi="Aptos"/>
+                <w:sz w:val="24"/>
+              </w:rPr>
+              <w:t>Drop the variable. All values are no. Variable will not be used</w:t>
+            </w:r>
           </w:p>
         </w:tc>
       </w:tr>
@@ -5714,6 +6302,13 @@
                 <w:sz w:val="24"/>
               </w:rPr>
             </w:pPr>
+            <w:r>
+              <w:rPr>
+                <w:rFonts w:ascii="Aptos" w:hAnsi="Aptos"/>
+                <w:sz w:val="24"/>
+              </w:rPr>
+              <w:t>Object type (string)</w:t>
+            </w:r>
           </w:p>
         </w:tc>
         <w:tc>
@@ -5731,9 +6326,18 @@
               <w:ind w:left="108"/>
               <w:rPr>
                 <w:rFonts w:ascii="Aptos" w:hAnsi="Aptos"/>
-                <w:sz w:val="24"/>
-              </w:rPr>
-            </w:pPr>
+                <w:b/>
+                <w:bCs/>
+                <w:sz w:val="24"/>
+              </w:rPr>
+            </w:pPr>
+            <w:r>
+              <w:rPr>
+                <w:rFonts w:ascii="Aptos" w:hAnsi="Aptos"/>
+                <w:sz w:val="24"/>
+              </w:rPr>
+              <w:t>Treat as nominal.</w:t>
+            </w:r>
           </w:p>
         </w:tc>
       </w:tr>
@@ -5841,6 +6445,13 @@
                 <w:sz w:val="24"/>
               </w:rPr>
             </w:pPr>
+            <w:r>
+              <w:rPr>
+                <w:rFonts w:ascii="Aptos" w:hAnsi="Aptos"/>
+                <w:sz w:val="24"/>
+              </w:rPr>
+              <w:t>Object type (string)</w:t>
+            </w:r>
           </w:p>
         </w:tc>
         <w:tc>
@@ -5861,6 +6472,13 @@
                 <w:sz w:val="24"/>
               </w:rPr>
             </w:pPr>
+            <w:r>
+              <w:rPr>
+                <w:rFonts w:ascii="Aptos" w:hAnsi="Aptos"/>
+                <w:sz w:val="24"/>
+              </w:rPr>
+              <w:t>Treat as nominal.</w:t>
+            </w:r>
           </w:p>
         </w:tc>
       </w:tr>
@@ -5968,6 +6586,13 @@
                 <w:sz w:val="24"/>
               </w:rPr>
             </w:pPr>
+            <w:r>
+              <w:rPr>
+                <w:rFonts w:ascii="Aptos" w:hAnsi="Aptos"/>
+                <w:sz w:val="24"/>
+              </w:rPr>
+              <w:t>Object type (string)</w:t>
+            </w:r>
           </w:p>
         </w:tc>
         <w:tc>
@@ -5988,6 +6613,13 @@
                 <w:sz w:val="24"/>
               </w:rPr>
             </w:pPr>
+            <w:r>
+              <w:rPr>
+                <w:rFonts w:ascii="Aptos" w:hAnsi="Aptos"/>
+                <w:sz w:val="24"/>
+              </w:rPr>
+              <w:t>Drop the variable. All values are no. Variable will not be used</w:t>
+            </w:r>
           </w:p>
         </w:tc>
       </w:tr>
@@ -6021,7 +6653,6 @@
                 <w:spacing w:val="-5"/>
                 <w:sz w:val="24"/>
               </w:rPr>
-              <w:lastRenderedPageBreak/>
               <w:t>35</w:t>
             </w:r>
           </w:p>
@@ -6098,6 +6729,13 @@
                 <w:sz w:val="24"/>
               </w:rPr>
             </w:pPr>
+            <w:r>
+              <w:rPr>
+                <w:rFonts w:ascii="Aptos" w:hAnsi="Aptos"/>
+                <w:sz w:val="24"/>
+              </w:rPr>
+              <w:t>Object type (string)</w:t>
+            </w:r>
           </w:p>
         </w:tc>
         <w:tc>
@@ -6119,6 +6757,13 @@
                 <w:sz w:val="24"/>
               </w:rPr>
             </w:pPr>
+            <w:r>
+              <w:rPr>
+                <w:rFonts w:ascii="Aptos" w:hAnsi="Aptos"/>
+                <w:sz w:val="24"/>
+              </w:rPr>
+              <w:t>Treat as nominal.</w:t>
+            </w:r>
           </w:p>
         </w:tc>
       </w:tr>
@@ -6307,6 +6952,13 @@
                 <w:sz w:val="24"/>
               </w:rPr>
             </w:pPr>
+            <w:r>
+              <w:rPr>
+                <w:rFonts w:ascii="Aptos" w:hAnsi="Aptos"/>
+                <w:sz w:val="24"/>
+              </w:rPr>
+              <w:t>Object type (string)</w:t>
+            </w:r>
           </w:p>
         </w:tc>
         <w:tc>
@@ -6329,6 +6981,29 @@
                 <w:sz w:val="24"/>
               </w:rPr>
             </w:pPr>
+            <w:r>
+              <w:rPr>
+                <w:rFonts w:ascii="Aptos" w:hAnsi="Aptos"/>
+                <w:sz w:val="24"/>
+              </w:rPr>
+              <w:t xml:space="preserve">Treat as </w:t>
+            </w:r>
+            <w:r>
+              <w:rPr>
+                <w:rFonts w:ascii="Aptos" w:hAnsi="Aptos"/>
+                <w:sz w:val="24"/>
+              </w:rPr>
+              <w:t xml:space="preserve">binary / </w:t>
+            </w:r>
+            <w:proofErr w:type="spellStart"/>
+            <w:r>
+              <w:rPr>
+                <w:rFonts w:ascii="Aptos" w:hAnsi="Aptos"/>
+                <w:sz w:val="24"/>
+              </w:rPr>
+              <w:t>boolean</w:t>
+            </w:r>
+            <w:proofErr w:type="spellEnd"/>
           </w:p>
         </w:tc>
       </w:tr>
@@ -6410,6 +7085,7 @@
                 <w:sz w:val="24"/>
               </w:rPr>
             </w:pPr>
+            <w:proofErr w:type="spellStart"/>
             <w:r>
               <w:rPr>
                 <w:rFonts w:ascii="Aptos" w:hAnsi="Aptos"/>
@@ -6418,6 +7094,7 @@
               </w:rPr>
               <w:t>diabetesMed</w:t>
             </w:r>
+            <w:proofErr w:type="spellEnd"/>
           </w:p>
         </w:tc>
         <w:tc>
@@ -6505,6 +7182,13 @@
                 <w:sz w:val="24"/>
               </w:rPr>
             </w:pPr>
+            <w:r>
+              <w:rPr>
+                <w:rFonts w:ascii="Aptos" w:hAnsi="Aptos"/>
+                <w:sz w:val="24"/>
+              </w:rPr>
+              <w:t>Object type (string)</w:t>
+            </w:r>
           </w:p>
         </w:tc>
         <w:tc>
@@ -6527,6 +7211,22 @@
                 <w:sz w:val="24"/>
               </w:rPr>
             </w:pPr>
+            <w:r>
+              <w:rPr>
+                <w:rFonts w:ascii="Aptos" w:hAnsi="Aptos"/>
+                <w:sz w:val="24"/>
+              </w:rPr>
+              <w:t xml:space="preserve">Treat as binary / </w:t>
+            </w:r>
+            <w:proofErr w:type="spellStart"/>
+            <w:r>
+              <w:rPr>
+                <w:rFonts w:ascii="Aptos" w:hAnsi="Aptos"/>
+                <w:sz w:val="24"/>
+              </w:rPr>
+              <w:t>boolean</w:t>
+            </w:r>
+            <w:proofErr w:type="spellEnd"/>
           </w:p>
         </w:tc>
       </w:tr>
@@ -6649,7 +7349,15 @@
                 <w:rFonts w:ascii="Aptos" w:hAnsi="Aptos"/>
                 <w:sz w:val="24"/>
               </w:rPr>
-              <w:t>Values include: “&lt;30” if the patient was readmitted in less than 30 days, “&gt;30” if the patient was</w:t>
+              <w:t xml:space="preserve">Values include: “&lt;30” if the patient was </w:t>
+            </w:r>
+            <w:r>
+              <w:rPr>
+                <w:rFonts w:ascii="Aptos" w:hAnsi="Aptos"/>
+                <w:sz w:val="24"/>
+              </w:rPr>
+              <w:lastRenderedPageBreak/>
+              <w:t>readmitted in less than 30 days, “&gt;30” if the patient was</w:t>
             </w:r>
           </w:p>
           <w:p>
@@ -6691,6 +7399,14 @@
                 <w:sz w:val="24"/>
               </w:rPr>
             </w:pPr>
+            <w:r>
+              <w:rPr>
+                <w:rFonts w:ascii="Aptos" w:hAnsi="Aptos"/>
+                <w:sz w:val="24"/>
+              </w:rPr>
+              <w:lastRenderedPageBreak/>
+              <w:t>Object type (string)</w:t>
+            </w:r>
           </w:p>
         </w:tc>
         <w:tc>
@@ -6713,6 +7429,42 @@
                 <w:sz w:val="24"/>
               </w:rPr>
             </w:pPr>
+            <w:r>
+              <w:rPr>
+                <w:rFonts w:ascii="Aptos" w:hAnsi="Aptos"/>
+                <w:sz w:val="24"/>
+              </w:rPr>
+              <w:t xml:space="preserve">Treat as </w:t>
+            </w:r>
+            <w:r>
+              <w:rPr>
+                <w:rFonts w:ascii="Aptos" w:hAnsi="Aptos"/>
+                <w:sz w:val="24"/>
+              </w:rPr>
+              <w:t xml:space="preserve">ordinal. Not readmitted, </w:t>
+            </w:r>
+            <w:r>
+              <w:rPr>
+                <w:rFonts w:ascii="Aptos" w:hAnsi="Aptos"/>
+                <w:sz w:val="24"/>
+              </w:rPr>
+              <w:t xml:space="preserve">within 30 days, </w:t>
+            </w:r>
+            <w:r>
+              <w:rPr>
+                <w:rFonts w:ascii="Aptos" w:hAnsi="Aptos"/>
+                <w:sz w:val="24"/>
+              </w:rPr>
+              <w:lastRenderedPageBreak/>
+              <w:t>treat the &gt;30 as greater than or equal</w:t>
+            </w:r>
+            <w:r>
+              <w:rPr>
+                <w:rFonts w:ascii="Aptos" w:hAnsi="Aptos"/>
+                <w:sz w:val="24"/>
+              </w:rPr>
+              <w:t>.</w:t>
+            </w:r>
           </w:p>
         </w:tc>
       </w:tr>
@@ -6794,6 +7546,7 @@
                 <w:sz w:val="24"/>
               </w:rPr>
             </w:pPr>
+            <w:proofErr w:type="spellStart"/>
             <w:r>
               <w:rPr>
                 <w:rFonts w:ascii="Aptos" w:hAnsi="Aptos"/>
@@ -6802,6 +7555,7 @@
               </w:rPr>
               <w:t>single_day_admission</w:t>
             </w:r>
+            <w:proofErr w:type="spellEnd"/>
           </w:p>
         </w:tc>
         <w:tc>
@@ -6871,6 +7625,13 @@
                 <w:sz w:val="24"/>
               </w:rPr>
             </w:pPr>
+            <w:r>
+              <w:rPr>
+                <w:rFonts w:ascii="Aptos" w:hAnsi="Aptos"/>
+                <w:sz w:val="24"/>
+              </w:rPr>
+              <w:t>Object type (string)</w:t>
+            </w:r>
           </w:p>
         </w:tc>
         <w:tc>
@@ -6893,6 +7654,22 @@
                 <w:sz w:val="24"/>
               </w:rPr>
             </w:pPr>
+            <w:r>
+              <w:rPr>
+                <w:rFonts w:ascii="Aptos" w:hAnsi="Aptos"/>
+                <w:sz w:val="24"/>
+              </w:rPr>
+              <w:t xml:space="preserve">Treat as binary / </w:t>
+            </w:r>
+            <w:proofErr w:type="spellStart"/>
+            <w:r>
+              <w:rPr>
+                <w:rFonts w:ascii="Aptos" w:hAnsi="Aptos"/>
+                <w:sz w:val="24"/>
+              </w:rPr>
+              <w:t>boolean</w:t>
+            </w:r>
+            <w:proofErr w:type="spellEnd"/>
           </w:p>
         </w:tc>
       </w:tr>

</xml_diff>

<commit_message>
Moved some of the descriptions from the notebook to the work doc.
</commit_message>
<xml_diff>
--- a/Documents/Assessment 1 - report.docx
+++ b/Documents/Assessment 1 - report.docx
@@ -248,7 +248,6 @@
                 <w:sz w:val="24"/>
               </w:rPr>
             </w:pPr>
-            <w:proofErr w:type="spellStart"/>
             <w:r>
               <w:rPr>
                 <w:rFonts w:ascii="Aptos" w:hAnsi="Aptos"/>
@@ -257,7 +256,6 @@
               </w:rPr>
               <w:t>encounter_id</w:t>
             </w:r>
-            <w:proofErr w:type="spellEnd"/>
           </w:p>
         </w:tc>
         <w:tc>
@@ -427,7 +425,6 @@
                 <w:sz w:val="24"/>
               </w:rPr>
             </w:pPr>
-            <w:proofErr w:type="spellStart"/>
             <w:r>
               <w:rPr>
                 <w:rFonts w:ascii="Aptos" w:hAnsi="Aptos"/>
@@ -436,7 +433,6 @@
               </w:rPr>
               <w:t>patient_nbr</w:t>
             </w:r>
-            <w:proofErr w:type="spellEnd"/>
           </w:p>
         </w:tc>
         <w:tc>
@@ -1318,7 +1314,6 @@
                 <w:sz w:val="24"/>
               </w:rPr>
             </w:pPr>
-            <w:proofErr w:type="spellStart"/>
             <w:r>
               <w:rPr>
                 <w:rFonts w:ascii="Aptos" w:hAnsi="Aptos"/>
@@ -1327,7 +1322,6 @@
               </w:rPr>
               <w:t>admission_type_id</w:t>
             </w:r>
-            <w:proofErr w:type="spellEnd"/>
           </w:p>
         </w:tc>
         <w:tc>
@@ -1424,23 +1418,7 @@
                 <w:rFonts w:ascii="Aptos" w:hAnsi="Aptos"/>
                 <w:sz w:val="24"/>
               </w:rPr>
-              <w:t xml:space="preserve">admission types (see </w:t>
-            </w:r>
-            <w:proofErr w:type="spellStart"/>
-            <w:r>
-              <w:rPr>
-                <w:rFonts w:ascii="Aptos" w:hAnsi="Aptos"/>
-                <w:sz w:val="24"/>
-              </w:rPr>
-              <w:t>IDs_mapping</w:t>
-            </w:r>
-            <w:proofErr w:type="spellEnd"/>
-            <w:r>
-              <w:rPr>
-                <w:rFonts w:ascii="Aptos" w:hAnsi="Aptos"/>
-                <w:sz w:val="24"/>
-              </w:rPr>
-              <w:t xml:space="preserve"> in Appendix 1)</w:t>
+              <w:t>admission types (see IDs_mapping in Appendix 1)</w:t>
             </w:r>
           </w:p>
         </w:tc>
@@ -1533,7 +1511,6 @@
                 <w:sz w:val="24"/>
               </w:rPr>
             </w:pPr>
-            <w:proofErr w:type="spellStart"/>
             <w:r>
               <w:rPr>
                 <w:rFonts w:ascii="Aptos" w:hAnsi="Aptos"/>
@@ -1542,7 +1519,6 @@
               </w:rPr>
               <w:t>discharge_disposition_id</w:t>
             </w:r>
-            <w:proofErr w:type="spellEnd"/>
           </w:p>
         </w:tc>
         <w:tc>
@@ -1654,23 +1630,7 @@
                 <w:rFonts w:ascii="Aptos" w:hAnsi="Aptos"/>
                 <w:sz w:val="24"/>
               </w:rPr>
-              <w:t xml:space="preserve">(see </w:t>
-            </w:r>
-            <w:proofErr w:type="spellStart"/>
-            <w:r>
-              <w:rPr>
-                <w:rFonts w:ascii="Aptos" w:hAnsi="Aptos"/>
-                <w:sz w:val="24"/>
-              </w:rPr>
-              <w:t>IDs_mapping</w:t>
-            </w:r>
-            <w:proofErr w:type="spellEnd"/>
-            <w:r>
-              <w:rPr>
-                <w:rFonts w:ascii="Aptos" w:hAnsi="Aptos"/>
-                <w:sz w:val="24"/>
-              </w:rPr>
-              <w:t xml:space="preserve"> in Appendix 1)</w:t>
+              <w:t>(see IDs_mapping in Appendix 1)</w:t>
             </w:r>
           </w:p>
         </w:tc>
@@ -1762,7 +1722,6 @@
                 <w:sz w:val="24"/>
               </w:rPr>
             </w:pPr>
-            <w:proofErr w:type="spellStart"/>
             <w:r>
               <w:rPr>
                 <w:rFonts w:ascii="Aptos" w:hAnsi="Aptos"/>
@@ -1771,7 +1730,6 @@
               </w:rPr>
               <w:t>admission_source_id</w:t>
             </w:r>
-            <w:proofErr w:type="spellEnd"/>
           </w:p>
         </w:tc>
         <w:tc>
@@ -1883,23 +1841,7 @@
                 <w:rFonts w:ascii="Aptos" w:hAnsi="Aptos"/>
                 <w:sz w:val="24"/>
               </w:rPr>
-              <w:t xml:space="preserve">(see </w:t>
-            </w:r>
-            <w:proofErr w:type="spellStart"/>
-            <w:r>
-              <w:rPr>
-                <w:rFonts w:ascii="Aptos" w:hAnsi="Aptos"/>
-                <w:sz w:val="24"/>
-              </w:rPr>
-              <w:t>IDs_mapping</w:t>
-            </w:r>
-            <w:proofErr w:type="spellEnd"/>
-            <w:r>
-              <w:rPr>
-                <w:rFonts w:ascii="Aptos" w:hAnsi="Aptos"/>
-                <w:sz w:val="24"/>
-              </w:rPr>
-              <w:t xml:space="preserve"> in Appendix 1)</w:t>
+              <w:t>(see IDs_mapping in Appendix 1)</w:t>
             </w:r>
           </w:p>
         </w:tc>
@@ -1991,7 +1933,6 @@
                 <w:sz w:val="24"/>
               </w:rPr>
             </w:pPr>
-            <w:proofErr w:type="spellStart"/>
             <w:r>
               <w:rPr>
                 <w:rFonts w:ascii="Aptos" w:hAnsi="Aptos"/>
@@ -2000,7 +1941,6 @@
               </w:rPr>
               <w:t>Length_of_stay</w:t>
             </w:r>
-            <w:proofErr w:type="spellEnd"/>
           </w:p>
         </w:tc>
         <w:tc>
@@ -2182,7 +2122,6 @@
                 <w:sz w:val="24"/>
               </w:rPr>
             </w:pPr>
-            <w:proofErr w:type="spellStart"/>
             <w:r>
               <w:rPr>
                 <w:rFonts w:ascii="Aptos" w:hAnsi="Aptos"/>
@@ -2191,7 +2130,6 @@
               </w:rPr>
               <w:t>payer_code</w:t>
             </w:r>
-            <w:proofErr w:type="spellEnd"/>
           </w:p>
         </w:tc>
         <w:tc>
@@ -2409,7 +2347,6 @@
                 <w:sz w:val="24"/>
               </w:rPr>
             </w:pPr>
-            <w:proofErr w:type="spellStart"/>
             <w:r>
               <w:rPr>
                 <w:rFonts w:ascii="Aptos" w:hAnsi="Aptos"/>
@@ -2418,7 +2355,6 @@
               </w:rPr>
               <w:t>medical_specialty</w:t>
             </w:r>
-            <w:proofErr w:type="spellEnd"/>
           </w:p>
         </w:tc>
         <w:tc>
@@ -2637,7 +2573,6 @@
                 <w:sz w:val="24"/>
               </w:rPr>
             </w:pPr>
-            <w:proofErr w:type="spellStart"/>
             <w:r>
               <w:rPr>
                 <w:rFonts w:ascii="Aptos" w:hAnsi="Aptos"/>
@@ -2646,7 +2581,6 @@
               </w:rPr>
               <w:t>num_lab_procedures</w:t>
             </w:r>
-            <w:proofErr w:type="spellEnd"/>
           </w:p>
         </w:tc>
         <w:tc>
@@ -2835,7 +2769,6 @@
                 <w:sz w:val="24"/>
               </w:rPr>
             </w:pPr>
-            <w:proofErr w:type="spellStart"/>
             <w:r>
               <w:rPr>
                 <w:rFonts w:ascii="Aptos" w:hAnsi="Aptos"/>
@@ -2844,7 +2777,6 @@
               </w:rPr>
               <w:t>num_procedures</w:t>
             </w:r>
-            <w:proofErr w:type="spellEnd"/>
           </w:p>
         </w:tc>
         <w:tc>
@@ -3048,7 +2980,6 @@
                 <w:sz w:val="24"/>
               </w:rPr>
             </w:pPr>
-            <w:proofErr w:type="spellStart"/>
             <w:r>
               <w:rPr>
                 <w:rFonts w:ascii="Aptos" w:hAnsi="Aptos"/>
@@ -3057,7 +2988,6 @@
               </w:rPr>
               <w:t>num_medications</w:t>
             </w:r>
-            <w:proofErr w:type="spellEnd"/>
           </w:p>
         </w:tc>
         <w:tc>
@@ -3246,7 +3176,6 @@
                 <w:sz w:val="24"/>
               </w:rPr>
             </w:pPr>
-            <w:proofErr w:type="spellStart"/>
             <w:r>
               <w:rPr>
                 <w:rFonts w:ascii="Aptos" w:hAnsi="Aptos"/>
@@ -3255,7 +3184,6 @@
               </w:rPr>
               <w:t>number_outpatient</w:t>
             </w:r>
-            <w:proofErr w:type="spellEnd"/>
           </w:p>
         </w:tc>
         <w:tc>
@@ -3510,7 +3438,6 @@
                 <w:sz w:val="24"/>
               </w:rPr>
             </w:pPr>
-            <w:proofErr w:type="spellStart"/>
             <w:r>
               <w:rPr>
                 <w:rFonts w:ascii="Aptos" w:hAnsi="Aptos"/>
@@ -3519,7 +3446,6 @@
               </w:rPr>
               <w:t>number_emergency</w:t>
             </w:r>
-            <w:proofErr w:type="spellEnd"/>
           </w:p>
         </w:tc>
         <w:tc>
@@ -3707,14 +3633,7 @@
                 <w:rFonts w:ascii="Aptos" w:hAnsi="Aptos"/>
                 <w:sz w:val="24"/>
               </w:rPr>
-              <w:t>Drop the ‘?’ and convert the value to an integer</w:t>
-            </w:r>
-            <w:r>
-              <w:rPr>
-                <w:rFonts w:ascii="Aptos" w:hAnsi="Aptos"/>
-                <w:sz w:val="24"/>
-              </w:rPr>
-              <w:t xml:space="preserve">. </w:t>
+              <w:t xml:space="preserve">Drop the ‘?’ and convert the value to an integer. </w:t>
             </w:r>
             <w:r>
               <w:rPr>
@@ -3767,7 +3686,6 @@
                 <w:sz w:val="24"/>
               </w:rPr>
             </w:pPr>
-            <w:proofErr w:type="spellStart"/>
             <w:r>
               <w:rPr>
                 <w:rFonts w:ascii="Aptos" w:hAnsi="Aptos"/>
@@ -3776,7 +3694,6 @@
               </w:rPr>
               <w:t>number_inpatient</w:t>
             </w:r>
-            <w:proofErr w:type="spellEnd"/>
           </w:p>
         </w:tc>
         <w:tc>
@@ -3979,35 +3896,14 @@
                 <w:rFonts w:ascii="Aptos" w:hAnsi="Aptos"/>
                 <w:sz w:val="24"/>
               </w:rPr>
-              <w:t>Drop the ‘?’ and convert the value to an integer</w:t>
-            </w:r>
-            <w:r>
-              <w:rPr>
-                <w:rFonts w:ascii="Aptos" w:hAnsi="Aptos"/>
-                <w:sz w:val="24"/>
-              </w:rPr>
-              <w:t xml:space="preserve">. </w:t>
-            </w:r>
-            <w:r>
-              <w:rPr>
-                <w:rFonts w:ascii="Aptos" w:hAnsi="Aptos"/>
-                <w:sz w:val="24"/>
-              </w:rPr>
-              <w:t xml:space="preserve">There are only </w:t>
-            </w:r>
-            <w:r>
-              <w:rPr>
-                <w:rFonts w:ascii="Aptos" w:hAnsi="Aptos"/>
-                <w:sz w:val="24"/>
-              </w:rPr>
-              <w:t>15</w:t>
-            </w:r>
-            <w:r>
-              <w:rPr>
-                <w:rFonts w:ascii="Aptos" w:hAnsi="Aptos"/>
-                <w:sz w:val="24"/>
-              </w:rPr>
-              <w:t xml:space="preserve"> missing values.</w:t>
+              <w:t xml:space="preserve">Drop the ‘?’ and convert the value to an integer. </w:t>
+            </w:r>
+            <w:r>
+              <w:rPr>
+                <w:rFonts w:ascii="Aptos" w:hAnsi="Aptos"/>
+                <w:sz w:val="24"/>
+              </w:rPr>
+              <w:t>There are only 15 missing values.</w:t>
             </w:r>
           </w:p>
         </w:tc>
@@ -4527,7 +4423,6 @@
                 <w:sz w:val="24"/>
               </w:rPr>
             </w:pPr>
-            <w:proofErr w:type="spellStart"/>
             <w:r>
               <w:rPr>
                 <w:rFonts w:ascii="Aptos" w:hAnsi="Aptos"/>
@@ -4536,7 +4431,6 @@
               </w:rPr>
               <w:t>number_diagnoses</w:t>
             </w:r>
-            <w:proofErr w:type="spellEnd"/>
           </w:p>
         </w:tc>
         <w:tc>
@@ -4811,17 +4705,8 @@
                 <w:rFonts w:ascii="Aptos" w:hAnsi="Aptos"/>
                 <w:sz w:val="24"/>
               </w:rPr>
-              <w:t xml:space="preserve">Treat as binary / </w:t>
-            </w:r>
-            <w:proofErr w:type="spellStart"/>
-            <w:r>
-              <w:rPr>
-                <w:rFonts w:ascii="Aptos" w:hAnsi="Aptos"/>
-                <w:sz w:val="24"/>
-              </w:rPr>
-              <w:t>boolean</w:t>
-            </w:r>
-            <w:proofErr w:type="spellEnd"/>
+              <w:t>Treat as binary / boolean</w:t>
+            </w:r>
           </w:p>
         </w:tc>
       </w:tr>
@@ -4903,7 +4788,6 @@
                 <w:sz w:val="24"/>
               </w:rPr>
             </w:pPr>
-            <w:proofErr w:type="spellStart"/>
             <w:r>
               <w:rPr>
                 <w:rFonts w:ascii="Aptos" w:hAnsi="Aptos"/>
@@ -4912,7 +4796,6 @@
               </w:rPr>
               <w:t>max_glu_serum</w:t>
             </w:r>
-            <w:proofErr w:type="spellEnd"/>
           </w:p>
         </w:tc>
         <w:tc>
@@ -5668,7 +5551,6 @@
                 <w:sz w:val="24"/>
               </w:rPr>
             </w:pPr>
-            <w:proofErr w:type="spellStart"/>
             <w:r>
               <w:rPr>
                 <w:rFonts w:ascii="Aptos" w:hAnsi="Aptos"/>
@@ -5677,7 +5559,6 @@
               </w:rPr>
               <w:t>nateglinide</w:t>
             </w:r>
-            <w:proofErr w:type="spellEnd"/>
           </w:p>
         </w:tc>
         <w:tc>
@@ -6986,24 +6867,8 @@
                 <w:rFonts w:ascii="Aptos" w:hAnsi="Aptos"/>
                 <w:sz w:val="24"/>
               </w:rPr>
-              <w:t xml:space="preserve">Treat as </w:t>
-            </w:r>
-            <w:r>
-              <w:rPr>
-                <w:rFonts w:ascii="Aptos" w:hAnsi="Aptos"/>
-                <w:sz w:val="24"/>
-              </w:rPr>
-              <w:t xml:space="preserve">binary / </w:t>
-            </w:r>
-            <w:proofErr w:type="spellStart"/>
-            <w:r>
-              <w:rPr>
-                <w:rFonts w:ascii="Aptos" w:hAnsi="Aptos"/>
-                <w:sz w:val="24"/>
-              </w:rPr>
-              <w:t>boolean</w:t>
-            </w:r>
-            <w:proofErr w:type="spellEnd"/>
+              <w:t>Treat as binary / boolean</w:t>
+            </w:r>
           </w:p>
         </w:tc>
       </w:tr>
@@ -7085,7 +6950,6 @@
                 <w:sz w:val="24"/>
               </w:rPr>
             </w:pPr>
-            <w:proofErr w:type="spellStart"/>
             <w:r>
               <w:rPr>
                 <w:rFonts w:ascii="Aptos" w:hAnsi="Aptos"/>
@@ -7094,7 +6958,6 @@
               </w:rPr>
               <w:t>diabetesMed</w:t>
             </w:r>
-            <w:proofErr w:type="spellEnd"/>
           </w:p>
         </w:tc>
         <w:tc>
@@ -7216,17 +7079,8 @@
                 <w:rFonts w:ascii="Aptos" w:hAnsi="Aptos"/>
                 <w:sz w:val="24"/>
               </w:rPr>
-              <w:t xml:space="preserve">Treat as binary / </w:t>
-            </w:r>
-            <w:proofErr w:type="spellStart"/>
-            <w:r>
-              <w:rPr>
-                <w:rFonts w:ascii="Aptos" w:hAnsi="Aptos"/>
-                <w:sz w:val="24"/>
-              </w:rPr>
-              <w:t>boolean</w:t>
-            </w:r>
-            <w:proofErr w:type="spellEnd"/>
+              <w:t>Treat as binary / boolean</w:t>
+            </w:r>
           </w:p>
         </w:tc>
       </w:tr>
@@ -7546,7 +7400,6 @@
                 <w:sz w:val="24"/>
               </w:rPr>
             </w:pPr>
-            <w:proofErr w:type="spellStart"/>
             <w:r>
               <w:rPr>
                 <w:rFonts w:ascii="Aptos" w:hAnsi="Aptos"/>
@@ -7555,7 +7408,6 @@
               </w:rPr>
               <w:t>single_day_admission</w:t>
             </w:r>
-            <w:proofErr w:type="spellEnd"/>
           </w:p>
         </w:tc>
         <w:tc>
@@ -7659,21 +7511,138 @@
                 <w:rFonts w:ascii="Aptos" w:hAnsi="Aptos"/>
                 <w:sz w:val="24"/>
               </w:rPr>
-              <w:t xml:space="preserve">Treat as binary / </w:t>
-            </w:r>
-            <w:proofErr w:type="spellStart"/>
-            <w:r>
-              <w:rPr>
-                <w:rFonts w:ascii="Aptos" w:hAnsi="Aptos"/>
-                <w:sz w:val="24"/>
-              </w:rPr>
-              <w:t>boolean</w:t>
-            </w:r>
-            <w:proofErr w:type="spellEnd"/>
+              <w:t>Treat as binary / boolean</w:t>
+            </w:r>
           </w:p>
         </w:tc>
       </w:tr>
     </w:tbl>
+    <w:p>
+      <w:pPr>
+        <w:rPr>
+          <w:rFonts w:ascii="Aptos" w:hAnsi="Aptos"/>
+        </w:rPr>
+      </w:pPr>
+    </w:p>
+    <w:p>
+      <w:pPr>
+        <w:rPr>
+          <w:rFonts w:ascii="Aptos" w:hAnsi="Aptos"/>
+        </w:rPr>
+      </w:pPr>
+    </w:p>
+    <w:p>
+      <w:pPr>
+        <w:rPr>
+          <w:rFonts w:ascii="Aptos" w:hAnsi="Aptos"/>
+        </w:rPr>
+      </w:pPr>
+    </w:p>
+    <w:p>
+      <w:pPr>
+        <w:rPr>
+          <w:rFonts w:ascii="Aptos" w:hAnsi="Aptos"/>
+        </w:rPr>
+      </w:pPr>
+      <w:r>
+        <w:rPr>
+          <w:rFonts w:ascii="Aptos" w:hAnsi="Aptos"/>
+          <w:b/>
+          <w:bCs/>
+          <w:sz w:val="28"/>
+          <w:szCs w:val="28"/>
+        </w:rPr>
+        <w:t>Comments about the goal of the data mining</w:t>
+      </w:r>
+      <w:r>
+        <w:rPr>
+          <w:rFonts w:ascii="Aptos" w:hAnsi="Aptos"/>
+          <w:b/>
+          <w:bCs/>
+          <w:sz w:val="28"/>
+          <w:szCs w:val="28"/>
+        </w:rPr>
+        <w:br/>
+      </w:r>
+      <w:r>
+        <w:rPr>
+          <w:rFonts w:ascii="Aptos" w:hAnsi="Aptos"/>
+        </w:rPr>
+        <w:br/>
+      </w:r>
+    </w:p>
+    <w:p>
+      <w:pPr>
+        <w:pStyle w:val="ListParagraph"/>
+        <w:numPr>
+          <w:ilvl w:val="0"/>
+          <w:numId w:val="2"/>
+        </w:numPr>
+        <w:rPr>
+          <w:rFonts w:ascii="Aptos" w:hAnsi="Aptos"/>
+        </w:rPr>
+      </w:pPr>
+      <w:r>
+        <w:rPr>
+          <w:rFonts w:ascii="Aptos" w:hAnsi="Aptos"/>
+        </w:rPr>
+        <w:t xml:space="preserve">This looks like a 'length of stay' prediction problem. The goal is to predict the length of stay of a patient in the hospital. The `length_of_stay` column is the target variable. It has no missing values and the data are in a manageable range. We should convert this column to a numeric data type. </w:t>
+      </w:r>
+    </w:p>
+    <w:p>
+      <w:pPr>
+        <w:pStyle w:val="ListParagraph"/>
+        <w:numPr>
+          <w:ilvl w:val="0"/>
+          <w:numId w:val="1"/>
+        </w:numPr>
+        <w:rPr>
+          <w:rFonts w:ascii="Aptos" w:hAnsi="Aptos"/>
+        </w:rPr>
+      </w:pPr>
+      <w:r>
+        <w:rPr>
+          <w:rFonts w:ascii="Aptos" w:hAnsi="Aptos"/>
+        </w:rPr>
+        <w:t>The `readmitted` column could be secondary target variable. It is a categorical variable with three classes. We should convert this column to a categorical data type.</w:t>
+      </w:r>
+    </w:p>
+    <w:p>
+      <w:pPr>
+        <w:pStyle w:val="ListParagraph"/>
+        <w:numPr>
+          <w:ilvl w:val="0"/>
+          <w:numId w:val="1"/>
+        </w:numPr>
+        <w:rPr>
+          <w:rFonts w:ascii="Aptos" w:hAnsi="Aptos"/>
+        </w:rPr>
+      </w:pPr>
+      <w:r>
+        <w:rPr>
+          <w:rFonts w:ascii="Aptos" w:hAnsi="Aptos"/>
+        </w:rPr>
+        <w:t>The `discharge_disposition_id` could also be used as a secondary target variable. It is a categorical variable with 26 classes. It might be worth reducing the number of classes to binary outcome variable (all cause mortality), or categorical variable with fewer classes (e.g. discharged home, discharged to another facility, died.).</w:t>
+      </w:r>
+    </w:p>
+    <w:p>
+      <w:pPr>
+        <w:pStyle w:val="ListParagraph"/>
+        <w:numPr>
+          <w:ilvl w:val="0"/>
+          <w:numId w:val="1"/>
+        </w:numPr>
+        <w:rPr>
+          <w:rFonts w:ascii="Aptos" w:hAnsi="Aptos"/>
+        </w:rPr>
+      </w:pPr>
+      <w:r>
+        <w:rPr>
+          <w:rFonts w:ascii="Aptos" w:hAnsi="Aptos"/>
+        </w:rPr>
+        <w:t>We should discuss if we want to filter out the `admission_type_id` column. If we choose length of stay as the target variable, we might want to filter out the `admission_type_id` column to exclude newborns and electives. The same goes for `single_day_admission`. We might want to filter out the single day admissions.</w:t>
+      </w:r>
+    </w:p>
     <w:p>
       <w:pPr>
         <w:rPr>
@@ -7689,6 +7658,243 @@
     </w:sectPr>
   </w:body>
 </w:document>
+</file>
+
+<file path=word/numbering.xml><?xml version="1.0" encoding="utf-8"?>
+<w:numbering xmlns:wpc="http://schemas.microsoft.com/office/word/2010/wordprocessingCanvas" xmlns:cx="http://schemas.microsoft.com/office/drawing/2014/chartex" xmlns:cx1="http://schemas.microsoft.com/office/drawing/2015/9/8/chartex" xmlns:cx2="http://schemas.microsoft.com/office/drawing/2015/10/21/chartex" xmlns:cx3="http://schemas.microsoft.com/office/drawing/2016/5/9/chartex" xmlns:cx4="http://schemas.microsoft.com/office/drawing/2016/5/10/chartex" xmlns:cx5="http://schemas.microsoft.com/office/drawing/2016/5/11/chartex" xmlns:cx6="http://schemas.microsoft.com/office/drawing/2016/5/12/chartex" xmlns:cx7="http://schemas.microsoft.com/office/drawing/2016/5/13/chartex" xmlns:cx8="http://schemas.microsoft.com/office/drawing/2016/5/14/chartex" xmlns:mc="http://schemas.openxmlformats.org/markup-compatibility/2006" xmlns:aink="http://schemas.microsoft.com/office/drawing/2016/ink" xmlns:am3d="http://schemas.microsoft.com/office/drawing/2017/model3d" xmlns:o="urn:schemas-microsoft-com:office:office" xmlns:oel="http://schemas.microsoft.com/office/2019/extlst" xmlns:r="http://schemas.openxmlformats.org/officeDocument/2006/relationships" xmlns:m="http://schemas.openxmlformats.org/officeDocument/2006/math" xmlns:v="urn:schemas-microsoft-com:vml" xmlns:wp14="http://schemas.microsoft.com/office/word/2010/wordprocessingDrawing" xmlns:wp="http://schemas.openxmlformats.org/drawingml/2006/wordprocessingDrawing" xmlns:w10="urn:schemas-microsoft-com:office:word" xmlns:w="http://schemas.openxmlformats.org/wordprocessingml/2006/main" xmlns:w14="http://schemas.microsoft.com/office/word/2010/wordml" xmlns:w15="http://schemas.microsoft.com/office/word/2012/wordml" xmlns:w16cex="http://schemas.microsoft.com/office/word/2018/wordml/cex" xmlns:w16cid="http://schemas.microsoft.com/office/word/2016/wordml/cid" xmlns:w16="http://schemas.microsoft.com/office/word/2018/wordml" xmlns:w16du="http://schemas.microsoft.com/office/word/2023/wordml/word16du" xmlns:w16sdtdh="http://schemas.microsoft.com/office/word/2020/wordml/sdtdatahash" xmlns:w16se="http://schemas.microsoft.com/office/word/2015/wordml/symex" xmlns:wpg="http://schemas.microsoft.com/office/word/2010/wordprocessingGroup" xmlns:wpi="http://schemas.microsoft.com/office/word/2010/wordprocessingInk" xmlns:wne="http://schemas.microsoft.com/office/word/2006/wordml" xmlns:wps="http://schemas.microsoft.com/office/word/2010/wordprocessingShape" mc:Ignorable="w14 w15 w16se w16cid w16 w16cex w16sdtdh w16du wp14">
+  <w:abstractNum w:abstractNumId="0" w15:restartNumberingAfterBreak="0">
+    <w:nsid w:val="3D0F1D78"/>
+    <w:multiLevelType w:val="hybridMultilevel"/>
+    <w:tmpl w:val="5CF6BB30"/>
+    <w:lvl w:ilvl="0" w:tplc="0C090001">
+      <w:start w:val="1"/>
+      <w:numFmt w:val="bullet"/>
+      <w:lvlText w:val=""/>
+      <w:lvlJc w:val="left"/>
+      <w:pPr>
+        <w:ind w:left="720" w:hanging="360"/>
+      </w:pPr>
+      <w:rPr>
+        <w:rFonts w:ascii="Symbol" w:hAnsi="Symbol" w:hint="default"/>
+      </w:rPr>
+    </w:lvl>
+    <w:lvl w:ilvl="1" w:tplc="0C090003" w:tentative="1">
+      <w:start w:val="1"/>
+      <w:numFmt w:val="bullet"/>
+      <w:lvlText w:val="o"/>
+      <w:lvlJc w:val="left"/>
+      <w:pPr>
+        <w:ind w:left="1440" w:hanging="360"/>
+      </w:pPr>
+      <w:rPr>
+        <w:rFonts w:ascii="Courier New" w:hAnsi="Courier New" w:cs="Courier New" w:hint="default"/>
+      </w:rPr>
+    </w:lvl>
+    <w:lvl w:ilvl="2" w:tplc="0C090005" w:tentative="1">
+      <w:start w:val="1"/>
+      <w:numFmt w:val="bullet"/>
+      <w:lvlText w:val=""/>
+      <w:lvlJc w:val="left"/>
+      <w:pPr>
+        <w:ind w:left="2160" w:hanging="360"/>
+      </w:pPr>
+      <w:rPr>
+        <w:rFonts w:ascii="Wingdings" w:hAnsi="Wingdings" w:hint="default"/>
+      </w:rPr>
+    </w:lvl>
+    <w:lvl w:ilvl="3" w:tplc="0C090001" w:tentative="1">
+      <w:start w:val="1"/>
+      <w:numFmt w:val="bullet"/>
+      <w:lvlText w:val=""/>
+      <w:lvlJc w:val="left"/>
+      <w:pPr>
+        <w:ind w:left="2880" w:hanging="360"/>
+      </w:pPr>
+      <w:rPr>
+        <w:rFonts w:ascii="Symbol" w:hAnsi="Symbol" w:hint="default"/>
+      </w:rPr>
+    </w:lvl>
+    <w:lvl w:ilvl="4" w:tplc="0C090003" w:tentative="1">
+      <w:start w:val="1"/>
+      <w:numFmt w:val="bullet"/>
+      <w:lvlText w:val="o"/>
+      <w:lvlJc w:val="left"/>
+      <w:pPr>
+        <w:ind w:left="3600" w:hanging="360"/>
+      </w:pPr>
+      <w:rPr>
+        <w:rFonts w:ascii="Courier New" w:hAnsi="Courier New" w:cs="Courier New" w:hint="default"/>
+      </w:rPr>
+    </w:lvl>
+    <w:lvl w:ilvl="5" w:tplc="0C090005" w:tentative="1">
+      <w:start w:val="1"/>
+      <w:numFmt w:val="bullet"/>
+      <w:lvlText w:val=""/>
+      <w:lvlJc w:val="left"/>
+      <w:pPr>
+        <w:ind w:left="4320" w:hanging="360"/>
+      </w:pPr>
+      <w:rPr>
+        <w:rFonts w:ascii="Wingdings" w:hAnsi="Wingdings" w:hint="default"/>
+      </w:rPr>
+    </w:lvl>
+    <w:lvl w:ilvl="6" w:tplc="0C090001" w:tentative="1">
+      <w:start w:val="1"/>
+      <w:numFmt w:val="bullet"/>
+      <w:lvlText w:val=""/>
+      <w:lvlJc w:val="left"/>
+      <w:pPr>
+        <w:ind w:left="5040" w:hanging="360"/>
+      </w:pPr>
+      <w:rPr>
+        <w:rFonts w:ascii="Symbol" w:hAnsi="Symbol" w:hint="default"/>
+      </w:rPr>
+    </w:lvl>
+    <w:lvl w:ilvl="7" w:tplc="0C090003" w:tentative="1">
+      <w:start w:val="1"/>
+      <w:numFmt w:val="bullet"/>
+      <w:lvlText w:val="o"/>
+      <w:lvlJc w:val="left"/>
+      <w:pPr>
+        <w:ind w:left="5760" w:hanging="360"/>
+      </w:pPr>
+      <w:rPr>
+        <w:rFonts w:ascii="Courier New" w:hAnsi="Courier New" w:cs="Courier New" w:hint="default"/>
+      </w:rPr>
+    </w:lvl>
+    <w:lvl w:ilvl="8" w:tplc="0C090005" w:tentative="1">
+      <w:start w:val="1"/>
+      <w:numFmt w:val="bullet"/>
+      <w:lvlText w:val=""/>
+      <w:lvlJc w:val="left"/>
+      <w:pPr>
+        <w:ind w:left="6480" w:hanging="360"/>
+      </w:pPr>
+      <w:rPr>
+        <w:rFonts w:ascii="Wingdings" w:hAnsi="Wingdings" w:hint="default"/>
+      </w:rPr>
+    </w:lvl>
+  </w:abstractNum>
+  <w:abstractNum w:abstractNumId="1" w15:restartNumberingAfterBreak="0">
+    <w:nsid w:val="427E245B"/>
+    <w:multiLevelType w:val="hybridMultilevel"/>
+    <w:tmpl w:val="BE0ECE68"/>
+    <w:lvl w:ilvl="0" w:tplc="0C090001">
+      <w:start w:val="1"/>
+      <w:numFmt w:val="bullet"/>
+      <w:lvlText w:val=""/>
+      <w:lvlJc w:val="left"/>
+      <w:pPr>
+        <w:ind w:left="720" w:hanging="360"/>
+      </w:pPr>
+      <w:rPr>
+        <w:rFonts w:ascii="Symbol" w:hAnsi="Symbol" w:hint="default"/>
+      </w:rPr>
+    </w:lvl>
+    <w:lvl w:ilvl="1" w:tplc="0C090003" w:tentative="1">
+      <w:start w:val="1"/>
+      <w:numFmt w:val="bullet"/>
+      <w:lvlText w:val="o"/>
+      <w:lvlJc w:val="left"/>
+      <w:pPr>
+        <w:ind w:left="1440" w:hanging="360"/>
+      </w:pPr>
+      <w:rPr>
+        <w:rFonts w:ascii="Courier New" w:hAnsi="Courier New" w:cs="Courier New" w:hint="default"/>
+      </w:rPr>
+    </w:lvl>
+    <w:lvl w:ilvl="2" w:tplc="0C090005" w:tentative="1">
+      <w:start w:val="1"/>
+      <w:numFmt w:val="bullet"/>
+      <w:lvlText w:val=""/>
+      <w:lvlJc w:val="left"/>
+      <w:pPr>
+        <w:ind w:left="2160" w:hanging="360"/>
+      </w:pPr>
+      <w:rPr>
+        <w:rFonts w:ascii="Wingdings" w:hAnsi="Wingdings" w:hint="default"/>
+      </w:rPr>
+    </w:lvl>
+    <w:lvl w:ilvl="3" w:tplc="0C090001" w:tentative="1">
+      <w:start w:val="1"/>
+      <w:numFmt w:val="bullet"/>
+      <w:lvlText w:val=""/>
+      <w:lvlJc w:val="left"/>
+      <w:pPr>
+        <w:ind w:left="2880" w:hanging="360"/>
+      </w:pPr>
+      <w:rPr>
+        <w:rFonts w:ascii="Symbol" w:hAnsi="Symbol" w:hint="default"/>
+      </w:rPr>
+    </w:lvl>
+    <w:lvl w:ilvl="4" w:tplc="0C090003" w:tentative="1">
+      <w:start w:val="1"/>
+      <w:numFmt w:val="bullet"/>
+      <w:lvlText w:val="o"/>
+      <w:lvlJc w:val="left"/>
+      <w:pPr>
+        <w:ind w:left="3600" w:hanging="360"/>
+      </w:pPr>
+      <w:rPr>
+        <w:rFonts w:ascii="Courier New" w:hAnsi="Courier New" w:cs="Courier New" w:hint="default"/>
+      </w:rPr>
+    </w:lvl>
+    <w:lvl w:ilvl="5" w:tplc="0C090005" w:tentative="1">
+      <w:start w:val="1"/>
+      <w:numFmt w:val="bullet"/>
+      <w:lvlText w:val=""/>
+      <w:lvlJc w:val="left"/>
+      <w:pPr>
+        <w:ind w:left="4320" w:hanging="360"/>
+      </w:pPr>
+      <w:rPr>
+        <w:rFonts w:ascii="Wingdings" w:hAnsi="Wingdings" w:hint="default"/>
+      </w:rPr>
+    </w:lvl>
+    <w:lvl w:ilvl="6" w:tplc="0C090001" w:tentative="1">
+      <w:start w:val="1"/>
+      <w:numFmt w:val="bullet"/>
+      <w:lvlText w:val=""/>
+      <w:lvlJc w:val="left"/>
+      <w:pPr>
+        <w:ind w:left="5040" w:hanging="360"/>
+      </w:pPr>
+      <w:rPr>
+        <w:rFonts w:ascii="Symbol" w:hAnsi="Symbol" w:hint="default"/>
+      </w:rPr>
+    </w:lvl>
+    <w:lvl w:ilvl="7" w:tplc="0C090003" w:tentative="1">
+      <w:start w:val="1"/>
+      <w:numFmt w:val="bullet"/>
+      <w:lvlText w:val="o"/>
+      <w:lvlJc w:val="left"/>
+      <w:pPr>
+        <w:ind w:left="5760" w:hanging="360"/>
+      </w:pPr>
+      <w:rPr>
+        <w:rFonts w:ascii="Courier New" w:hAnsi="Courier New" w:cs="Courier New" w:hint="default"/>
+      </w:rPr>
+    </w:lvl>
+    <w:lvl w:ilvl="8" w:tplc="0C090005" w:tentative="1">
+      <w:start w:val="1"/>
+      <w:numFmt w:val="bullet"/>
+      <w:lvlText w:val=""/>
+      <w:lvlJc w:val="left"/>
+      <w:pPr>
+        <w:ind w:left="6480" w:hanging="360"/>
+      </w:pPr>
+      <w:rPr>
+        <w:rFonts w:ascii="Wingdings" w:hAnsi="Wingdings" w:hint="default"/>
+      </w:rPr>
+    </w:lvl>
+  </w:abstractNum>
+  <w:num w:numId="1" w16cid:durableId="757097810">
+    <w:abstractNumId w:val="1"/>
+  </w:num>
+  <w:num w:numId="2" w16cid:durableId="27293988">
+    <w:abstractNumId w:val="0"/>
+  </w:num>
+</w:numbering>
 </file>
 
 <file path=word/styles.xml><?xml version="1.0" encoding="utf-8"?>
@@ -8294,7 +8500,6 @@
   <w:style w:type="character" w:default="1" w:styleId="DefaultParagraphFont">
     <w:name w:val="Default Paragraph Font"/>
     <w:uiPriority w:val="1"/>
-    <w:semiHidden/>
     <w:unhideWhenUsed/>
   </w:style>
   <w:style w:type="table" w:default="1" w:styleId="TableNormal">

</xml_diff>

<commit_message>
Changed the function to handle missing data in numberical columns. This is for the first task. The instructions of the task suggest that we should fix the variable mismathc, not drop the variable. I converted the ? chars  to a NaN.
</commit_message>
<xml_diff>
--- a/Documents/Assessment 1 - report.docx
+++ b/Documents/Assessment 1 - report.docx
@@ -3360,40 +3360,73 @@
             <w:pPr>
               <w:pStyle w:val="TableParagraph"/>
               <w:spacing w:before="32" w:line="240" w:lineRule="auto"/>
-              <w:ind w:left="108" w:right="218"/>
-              <w:rPr>
-                <w:rFonts w:ascii="Aptos" w:hAnsi="Aptos"/>
-                <w:sz w:val="24"/>
-              </w:rPr>
-            </w:pPr>
-            <w:r>
-              <w:rPr>
-                <w:rFonts w:ascii="Aptos" w:hAnsi="Aptos"/>
-                <w:sz w:val="24"/>
-              </w:rPr>
-              <w:t xml:space="preserve">Drop the ‘?’ </w:t>
-            </w:r>
-            <w:r>
-              <w:rPr>
-                <w:rFonts w:ascii="Aptos" w:hAnsi="Aptos"/>
-                <w:sz w:val="24"/>
-              </w:rPr>
-              <w:t xml:space="preserve">and convert the </w:t>
-            </w:r>
-            <w:r>
-              <w:rPr>
-                <w:rFonts w:ascii="Aptos" w:hAnsi="Aptos"/>
-                <w:sz w:val="24"/>
-              </w:rPr>
-              <w:t>value to an integer</w:t>
-            </w:r>
-            <w:r>
-              <w:rPr>
-                <w:rFonts w:ascii="Aptos" w:hAnsi="Aptos"/>
-                <w:sz w:val="24"/>
-              </w:rPr>
-              <w:t>. There are only 20 missing values.</w:t>
-            </w:r>
+              <w:ind w:left="0" w:right="218"/>
+              <w:rPr>
+                <w:rFonts w:ascii="Aptos" w:hAnsi="Aptos"/>
+                <w:sz w:val="24"/>
+              </w:rPr>
+            </w:pPr>
+            <w:r>
+              <w:rPr>
+                <w:rFonts w:ascii="Aptos" w:hAnsi="Aptos"/>
+                <w:sz w:val="24"/>
+              </w:rPr>
+              <w:t>There are 20 missing values</w:t>
+            </w:r>
+            <w:r>
+              <w:rPr>
+                <w:rFonts w:ascii="Aptos" w:hAnsi="Aptos"/>
+                <w:sz w:val="24"/>
+              </w:rPr>
+              <w:t xml:space="preserve"> represented by ‘?’</w:t>
+            </w:r>
+            <w:r>
+              <w:rPr>
+                <w:rFonts w:ascii="Aptos" w:hAnsi="Aptos"/>
+                <w:sz w:val="24"/>
+              </w:rPr>
+              <w:t>.</w:t>
+            </w:r>
+          </w:p>
+          <w:p>
+            <w:pPr>
+              <w:pStyle w:val="TableParagraph"/>
+              <w:spacing w:before="32" w:line="240" w:lineRule="auto"/>
+              <w:ind w:left="0" w:right="218"/>
+              <w:rPr>
+                <w:rFonts w:ascii="Aptos" w:hAnsi="Aptos"/>
+                <w:sz w:val="24"/>
+              </w:rPr>
+            </w:pPr>
+          </w:p>
+          <w:p>
+            <w:pPr>
+              <w:pStyle w:val="TableParagraph"/>
+              <w:spacing w:before="32" w:line="240" w:lineRule="auto"/>
+              <w:ind w:left="0" w:right="218"/>
+              <w:rPr>
+                <w:rFonts w:ascii="Aptos" w:hAnsi="Aptos"/>
+                <w:sz w:val="24"/>
+              </w:rPr>
+            </w:pPr>
+            <w:r>
+              <w:rPr>
+                <w:rFonts w:ascii="Aptos" w:hAnsi="Aptos"/>
+                <w:sz w:val="24"/>
+              </w:rPr>
+              <w:t>Convert the ? chars to NaNs and convert the column to int64</w:t>
+            </w:r>
+          </w:p>
+          <w:p>
+            <w:pPr>
+              <w:pStyle w:val="TableParagraph"/>
+              <w:spacing w:before="32" w:line="240" w:lineRule="auto"/>
+              <w:ind w:left="0" w:right="218"/>
+              <w:rPr>
+                <w:rFonts w:ascii="Aptos" w:hAnsi="Aptos"/>
+                <w:sz w:val="24"/>
+              </w:rPr>
+            </w:pPr>
           </w:p>
         </w:tc>
       </w:tr>
@@ -3622,26 +3655,81 @@
             <w:pPr>
               <w:pStyle w:val="TableParagraph"/>
               <w:spacing w:before="32" w:line="240" w:lineRule="auto"/>
+              <w:ind w:left="0" w:right="218"/>
+              <w:rPr>
+                <w:rFonts w:ascii="Aptos" w:hAnsi="Aptos"/>
+                <w:sz w:val="24"/>
+              </w:rPr>
+            </w:pPr>
+            <w:r>
+              <w:rPr>
+                <w:rFonts w:ascii="Aptos" w:hAnsi="Aptos"/>
+                <w:sz w:val="24"/>
+              </w:rPr>
+              <w:t xml:space="preserve">There are </w:t>
+            </w:r>
+            <w:r>
+              <w:rPr>
+                <w:rFonts w:ascii="Aptos" w:hAnsi="Aptos"/>
+                <w:sz w:val="24"/>
+              </w:rPr>
+              <w:t>69</w:t>
+            </w:r>
+            <w:r>
+              <w:rPr>
+                <w:rFonts w:ascii="Aptos" w:hAnsi="Aptos"/>
+                <w:sz w:val="24"/>
+              </w:rPr>
+              <w:t xml:space="preserve"> missing values represented by ‘?’.</w:t>
+            </w:r>
+          </w:p>
+          <w:p>
+            <w:pPr>
+              <w:pStyle w:val="TableParagraph"/>
+              <w:spacing w:before="32" w:line="240" w:lineRule="auto"/>
+              <w:ind w:left="0" w:right="218"/>
+              <w:rPr>
+                <w:rFonts w:ascii="Aptos" w:hAnsi="Aptos"/>
+                <w:sz w:val="24"/>
+              </w:rPr>
+            </w:pPr>
+          </w:p>
+          <w:p>
+            <w:pPr>
+              <w:pStyle w:val="TableParagraph"/>
+              <w:spacing w:before="32" w:line="240" w:lineRule="auto"/>
+              <w:ind w:left="0" w:right="218"/>
+              <w:rPr>
+                <w:rFonts w:ascii="Aptos" w:hAnsi="Aptos"/>
+                <w:sz w:val="24"/>
+              </w:rPr>
+            </w:pPr>
+            <w:r>
+              <w:rPr>
+                <w:rFonts w:ascii="Aptos" w:hAnsi="Aptos"/>
+                <w:sz w:val="24"/>
+              </w:rPr>
+              <w:t xml:space="preserve">Convert the ? chars to NaNs </w:t>
+            </w:r>
+            <w:r>
+              <w:rPr>
+                <w:rFonts w:ascii="Aptos" w:hAnsi="Aptos"/>
+                <w:sz w:val="24"/>
+              </w:rPr>
+              <w:lastRenderedPageBreak/>
+              <w:t>and convert the column to int64</w:t>
+            </w:r>
+          </w:p>
+          <w:p>
+            <w:pPr>
+              <w:pStyle w:val="TableParagraph"/>
+              <w:spacing w:before="32" w:line="240" w:lineRule="auto"/>
               <w:ind w:left="108" w:right="218"/>
               <w:rPr>
                 <w:rFonts w:ascii="Aptos" w:hAnsi="Aptos"/>
                 <w:sz w:val="24"/>
               </w:rPr>
             </w:pPr>
-            <w:r>
-              <w:rPr>
-                <w:rFonts w:ascii="Aptos" w:hAnsi="Aptos"/>
-                <w:sz w:val="24"/>
-              </w:rPr>
-              <w:t xml:space="preserve">Drop the ‘?’ and convert the value to an integer. </w:t>
-            </w:r>
-            <w:r>
-              <w:rPr>
-                <w:rFonts w:ascii="Aptos" w:hAnsi="Aptos"/>
-                <w:sz w:val="24"/>
-              </w:rPr>
-              <w:t>There are only 69 missing values.</w:t>
-            </w:r>
           </w:p>
         </w:tc>
       </w:tr>
@@ -3668,6 +3756,7 @@
                 <w:spacing w:val="-5"/>
                 <w:sz w:val="24"/>
               </w:rPr>
+              <w:lastRenderedPageBreak/>
               <w:t>18</w:t>
             </w:r>
           </w:p>
@@ -3885,26 +3974,73 @@
             <w:pPr>
               <w:pStyle w:val="TableParagraph"/>
               <w:spacing w:before="32" w:line="240" w:lineRule="auto"/>
-              <w:ind w:left="108"/>
-              <w:rPr>
-                <w:rFonts w:ascii="Aptos" w:hAnsi="Aptos"/>
-                <w:sz w:val="24"/>
-              </w:rPr>
-            </w:pPr>
-            <w:r>
-              <w:rPr>
-                <w:rFonts w:ascii="Aptos" w:hAnsi="Aptos"/>
-                <w:sz w:val="24"/>
-              </w:rPr>
-              <w:t xml:space="preserve">Drop the ‘?’ and convert the value to an integer. </w:t>
-            </w:r>
-            <w:r>
-              <w:rPr>
-                <w:rFonts w:ascii="Aptos" w:hAnsi="Aptos"/>
-                <w:sz w:val="24"/>
-              </w:rPr>
-              <w:t>There are only 15 missing values.</w:t>
-            </w:r>
+              <w:ind w:left="0" w:right="218"/>
+              <w:rPr>
+                <w:rFonts w:ascii="Aptos" w:hAnsi="Aptos"/>
+                <w:sz w:val="24"/>
+              </w:rPr>
+            </w:pPr>
+            <w:r>
+              <w:rPr>
+                <w:rFonts w:ascii="Aptos" w:hAnsi="Aptos"/>
+                <w:sz w:val="24"/>
+              </w:rPr>
+              <w:t xml:space="preserve">There are </w:t>
+            </w:r>
+            <w:r>
+              <w:rPr>
+                <w:rFonts w:ascii="Aptos" w:hAnsi="Aptos"/>
+                <w:sz w:val="24"/>
+              </w:rPr>
+              <w:t>15</w:t>
+            </w:r>
+            <w:r>
+              <w:rPr>
+                <w:rFonts w:ascii="Aptos" w:hAnsi="Aptos"/>
+                <w:sz w:val="24"/>
+              </w:rPr>
+              <w:t xml:space="preserve"> missing values represented by ‘?’.</w:t>
+            </w:r>
+          </w:p>
+          <w:p>
+            <w:pPr>
+              <w:pStyle w:val="TableParagraph"/>
+              <w:spacing w:before="32" w:line="240" w:lineRule="auto"/>
+              <w:ind w:left="0" w:right="218"/>
+              <w:rPr>
+                <w:rFonts w:ascii="Aptos" w:hAnsi="Aptos"/>
+                <w:sz w:val="24"/>
+              </w:rPr>
+            </w:pPr>
+          </w:p>
+          <w:p>
+            <w:pPr>
+              <w:pStyle w:val="TableParagraph"/>
+              <w:spacing w:before="32" w:line="240" w:lineRule="auto"/>
+              <w:ind w:left="0" w:right="218"/>
+              <w:rPr>
+                <w:rFonts w:ascii="Aptos" w:hAnsi="Aptos"/>
+                <w:sz w:val="24"/>
+              </w:rPr>
+            </w:pPr>
+            <w:r>
+              <w:rPr>
+                <w:rFonts w:ascii="Aptos" w:hAnsi="Aptos"/>
+                <w:sz w:val="24"/>
+              </w:rPr>
+              <w:t>Convert the ? chars to NaNs and convert the column to int64</w:t>
+            </w:r>
+          </w:p>
+          <w:p>
+            <w:pPr>
+              <w:pStyle w:val="TableParagraph"/>
+              <w:spacing w:before="32" w:line="240" w:lineRule="auto"/>
+              <w:ind w:left="108"/>
+              <w:rPr>
+                <w:rFonts w:ascii="Aptos" w:hAnsi="Aptos"/>
+                <w:sz w:val="24"/>
+              </w:rPr>
+            </w:pPr>
           </w:p>
         </w:tc>
       </w:tr>
@@ -4091,7 +4227,6 @@
                 <w:spacing w:val="-5"/>
                 <w:sz w:val="24"/>
               </w:rPr>
-              <w:lastRenderedPageBreak/>
               <w:t>20</w:t>
             </w:r>
           </w:p>
@@ -5292,7 +5427,6 @@
                 <w:rFonts w:ascii="Aptos" w:hAnsi="Aptos"/>
                 <w:sz w:val="24"/>
               </w:rPr>
-              <w:lastRenderedPageBreak/>
               <w:t>Values include: “Up” if the dosage was increased during the encounter, “Down” if the dosage was decreased, “Steady” if the dosage did not change, and “No” if the drug was not prescribed.</w:t>
             </w:r>
           </w:p>
@@ -5321,7 +5455,6 @@
                 <w:rFonts w:ascii="Aptos" w:hAnsi="Aptos"/>
                 <w:sz w:val="24"/>
               </w:rPr>
-              <w:lastRenderedPageBreak/>
               <w:t>Object type (string)</w:t>
             </w:r>
           </w:p>
@@ -5667,7 +5800,6 @@
                 <w:spacing w:val="-5"/>
                 <w:sz w:val="24"/>
               </w:rPr>
-              <w:lastRenderedPageBreak/>
               <w:t>29</w:t>
             </w:r>
           </w:p>
@@ -6534,6 +6666,7 @@
                 <w:spacing w:val="-5"/>
                 <w:sz w:val="24"/>
               </w:rPr>
+              <w:lastRenderedPageBreak/>
               <w:t>35</w:t>
             </w:r>
           </w:p>
@@ -7203,15 +7336,7 @@
                 <w:rFonts w:ascii="Aptos" w:hAnsi="Aptos"/>
                 <w:sz w:val="24"/>
               </w:rPr>
-              <w:t xml:space="preserve">Values include: “&lt;30” if the patient was </w:t>
-            </w:r>
-            <w:r>
-              <w:rPr>
-                <w:rFonts w:ascii="Aptos" w:hAnsi="Aptos"/>
-                <w:sz w:val="24"/>
-              </w:rPr>
-              <w:lastRenderedPageBreak/>
-              <w:t>readmitted in less than 30 days, “&gt;30” if the patient was</w:t>
+              <w:t>Values include: “&lt;30” if the patient was readmitted in less than 30 days, “&gt;30” if the patient was</w:t>
             </w:r>
           </w:p>
           <w:p>
@@ -7258,7 +7383,6 @@
                 <w:rFonts w:ascii="Aptos" w:hAnsi="Aptos"/>
                 <w:sz w:val="24"/>
               </w:rPr>
-              <w:lastRenderedPageBreak/>
               <w:t>Object type (string)</w:t>
             </w:r>
           </w:p>
@@ -7302,15 +7426,7 @@
                 <w:rFonts w:ascii="Aptos" w:hAnsi="Aptos"/>
                 <w:sz w:val="24"/>
               </w:rPr>
-              <w:t xml:space="preserve">within 30 days, </w:t>
-            </w:r>
-            <w:r>
-              <w:rPr>
-                <w:rFonts w:ascii="Aptos" w:hAnsi="Aptos"/>
-                <w:sz w:val="24"/>
-              </w:rPr>
-              <w:lastRenderedPageBreak/>
-              <w:t>treat the &gt;30 as greater than or equal</w:t>
+              <w:t>within 30 days, treat the &gt;30 as greater than or equal</w:t>
             </w:r>
             <w:r>
               <w:rPr>
@@ -7586,6 +7702,7 @@
         <w:rPr>
           <w:rFonts w:ascii="Aptos" w:hAnsi="Aptos"/>
         </w:rPr>
+        <w:lastRenderedPageBreak/>
         <w:t xml:space="preserve">This looks like a 'length of stay' prediction problem. The goal is to predict the length of stay of a patient in the hospital. The `length_of_stay` column is the target variable. It has no missing values and the data are in a manageable range. We should convert this column to a numeric data type. </w:t>
       </w:r>
     </w:p>
@@ -8500,6 +8617,7 @@
   <w:style w:type="character" w:default="1" w:styleId="DefaultParagraphFont">
     <w:name w:val="Default Paragraph Font"/>
     <w:uiPriority w:val="1"/>
+    <w:semiHidden/>
     <w:unhideWhenUsed/>
   </w:style>
   <w:style w:type="table" w:default="1" w:styleId="TableNormal">

</xml_diff>